<commit_message>
Finished script for Troop Charter presentation
</commit_message>
<xml_diff>
--- a/Woodbadge-S7-427-17/!Ticket/Ticket4/Scout Charter Presentation - Boy Scouts.docx
+++ b/Woodbadge-S7-427-17/!Ticket/Ticket4/Scout Charter Presentation - Boy Scouts.docx
@@ -43,7 +43,7 @@
                     <pic:cNvPicPr/>
                   </pic:nvPicPr>
                   <pic:blipFill>
-                    <a:blip r:embed="rId4">
+                    <a:blip r:embed="rId8">
                       <a:extLst>
                         <a:ext uri="{28A0092B-C50C-407E-A947-70E740481C1C}">
                           <a14:useLocalDpi xmlns:a14="http://schemas.microsoft.com/office/drawing/2010/main" val="0"/>
@@ -89,13 +89,7 @@
         <w:jc w:val="center"/>
       </w:pPr>
       <w:r>
-        <w:t xml:space="preserve"> </w:t>
-      </w:r>
-      <w:r>
-        <w:t xml:space="preserve">Boy </w:t>
-      </w:r>
-      <w:r>
-        <w:t>Scout Program</w:t>
+        <w:t xml:space="preserve"> Boy Scout Program</w:t>
       </w:r>
     </w:p>
     <w:p/>
@@ -120,13 +114,1982 @@
     <w:p/>
     <w:p>
       <w:pPr>
-        <w:rPr>
-          <w:rStyle w:val="SubtleEmphasis"/>
+        <w:spacing w:line="480" w:lineRule="auto"/>
+        <w:rPr>
+          <w:rFonts w:ascii="Adelle Rg" w:hAnsi="Adelle Rg"/>
+          <w:sz w:val="28"/>
+          <w:szCs w:val="28"/>
         </w:rPr>
       </w:pPr>
       <w:r>
         <w:rPr>
           <w:rStyle w:val="Strong"/>
+          <w:rFonts w:ascii="Adelle Rg" w:hAnsi="Adelle Rg"/>
+          <w:sz w:val="28"/>
+          <w:szCs w:val="28"/>
+        </w:rPr>
+        <w:lastRenderedPageBreak/>
+        <w:t xml:space="preserve">Commissioner: </w:t>
+      </w:r>
+      <w:r>
+        <w:rPr>
+          <w:rFonts w:ascii="Adelle Rg" w:hAnsi="Adelle Rg"/>
+          <w:sz w:val="28"/>
+          <w:szCs w:val="28"/>
+        </w:rPr>
+        <w:t xml:space="preserve">I want to thank you for this opportunity to be with you tonight to recognize and celebrate </w:t>
+      </w:r>
+      <w:r>
+        <w:rPr>
+          <w:rStyle w:val="SubtleEmphasis"/>
+          <w:rFonts w:ascii="Adelle Rg" w:hAnsi="Adelle Rg"/>
+          <w:sz w:val="28"/>
+          <w:szCs w:val="28"/>
+        </w:rPr>
+        <w:t xml:space="preserve">&lt;name of chartered organization&gt; </w:t>
+      </w:r>
+      <w:r>
+        <w:rPr>
+          <w:rFonts w:ascii="Adelle Rg" w:hAnsi="Adelle Rg"/>
+          <w:sz w:val="28"/>
+          <w:szCs w:val="28"/>
+        </w:rPr>
+        <w:t>for their continued commitment to the youth in our area by sponsoring and hosting Boy Scout Troop &lt;troop number&gt;. Since our founding in 1915, the Boy Scouts of America has partnered with local civic and reli</w:t>
+      </w:r>
+      <w:r>
+        <w:rPr>
+          <w:rFonts w:ascii="Adelle Rg" w:hAnsi="Adelle Rg"/>
+          <w:sz w:val="28"/>
+          <w:szCs w:val="28"/>
+        </w:rPr>
+        <w:t xml:space="preserve">gious institutions to build </w:t>
+      </w:r>
+      <w:r>
+        <w:rPr>
+          <w:rFonts w:ascii="Adelle Rg" w:hAnsi="Adelle Rg"/>
+          <w:sz w:val="28"/>
+          <w:szCs w:val="28"/>
+        </w:rPr>
+        <w:t>moral and character development through a program dedicated to teaching o</w:t>
+      </w:r>
+      <w:r>
+        <w:rPr>
+          <w:rFonts w:ascii="Adelle Rg" w:hAnsi="Adelle Rg"/>
+          <w:sz w:val="28"/>
+          <w:szCs w:val="28"/>
+        </w:rPr>
+        <w:t>utdoor skills, citizenship, and leadership</w:t>
+      </w:r>
+      <w:r>
+        <w:rPr>
+          <w:rFonts w:ascii="Adelle Rg" w:hAnsi="Adelle Rg"/>
+          <w:sz w:val="28"/>
+          <w:szCs w:val="28"/>
+        </w:rPr>
+        <w:t xml:space="preserve">. </w:t>
+      </w:r>
+      <w:r>
+        <w:rPr>
+          <w:rFonts w:ascii="Adelle Rg" w:hAnsi="Adelle Rg"/>
+          <w:sz w:val="28"/>
+          <w:szCs w:val="28"/>
+        </w:rPr>
+        <w:t xml:space="preserve">The charter you are receiving tonight is one of the visible examples of that partnership, and your dedication to helping to develop our youth into leaders. </w:t>
+      </w:r>
+    </w:p>
+    <w:p>
+      <w:pPr>
+        <w:spacing w:line="480" w:lineRule="auto"/>
+        <w:rPr>
+          <w:rFonts w:ascii="Calibri" w:hAnsi="Calibri" w:cs="Calibri"/>
+          <w:sz w:val="28"/>
+          <w:szCs w:val="28"/>
+        </w:rPr>
+      </w:pPr>
+      <w:proofErr w:type="gramStart"/>
+      <w:r>
+        <w:rPr>
+          <w:rFonts w:ascii="Adelle Rg" w:hAnsi="Adelle Rg"/>
+          <w:sz w:val="28"/>
+          <w:szCs w:val="28"/>
+        </w:rPr>
+        <w:t>At this time</w:t>
+      </w:r>
+      <w:proofErr w:type="gramEnd"/>
+      <w:r>
+        <w:rPr>
+          <w:rFonts w:ascii="Adelle Rg" w:hAnsi="Adelle Rg"/>
+          <w:sz w:val="28"/>
+          <w:szCs w:val="28"/>
+        </w:rPr>
+        <w:t>, will</w:t>
+      </w:r>
+      <w:r>
+        <w:rPr>
+          <w:rFonts w:ascii="Adelle Rg" w:hAnsi="Adelle Rg"/>
+          <w:sz w:val="28"/>
+          <w:szCs w:val="28"/>
+        </w:rPr>
+        <w:t xml:space="preserve"> </w:t>
+      </w:r>
+      <w:r>
+        <w:rPr>
+          <w:rStyle w:val="SubtleEmphasis"/>
+        </w:rPr>
+        <w:t>&lt;name&gt;</w:t>
+      </w:r>
+      <w:r>
+        <w:rPr>
+          <w:rFonts w:ascii="Adelle Rg" w:hAnsi="Adelle Rg"/>
+          <w:sz w:val="28"/>
+          <w:szCs w:val="28"/>
+        </w:rPr>
+        <w:t xml:space="preserve">, </w:t>
+      </w:r>
+      <w:r>
+        <w:rPr>
+          <w:rFonts w:ascii="Adelle Rg" w:hAnsi="Adelle Rg"/>
+          <w:sz w:val="28"/>
+          <w:szCs w:val="28"/>
+        </w:rPr>
+        <w:t xml:space="preserve">who serves as the </w:t>
+      </w:r>
+      <w:r>
+        <w:rPr>
+          <w:rFonts w:ascii="Adelle Rg" w:hAnsi="Adelle Rg"/>
+          <w:sz w:val="28"/>
+          <w:szCs w:val="28"/>
+        </w:rPr>
+        <w:t xml:space="preserve">chartered organization representative, and </w:t>
+      </w:r>
+      <w:r>
+        <w:rPr>
+          <w:rStyle w:val="SubtleEmphasis"/>
+        </w:rPr>
+        <w:t>&lt;name&gt;</w:t>
+      </w:r>
+      <w:r>
+        <w:rPr>
+          <w:rFonts w:ascii="Adelle Rg" w:hAnsi="Adelle Rg"/>
+          <w:sz w:val="28"/>
+          <w:szCs w:val="28"/>
+        </w:rPr>
+        <w:t xml:space="preserve">, </w:t>
+      </w:r>
+      <w:r>
+        <w:rPr>
+          <w:rFonts w:ascii="Adelle Rg" w:hAnsi="Adelle Rg"/>
+          <w:sz w:val="28"/>
+          <w:szCs w:val="28"/>
+        </w:rPr>
+        <w:t xml:space="preserve">who serves as the </w:t>
+      </w:r>
+      <w:r>
+        <w:rPr>
+          <w:rFonts w:ascii="Adelle Rg" w:hAnsi="Adelle Rg"/>
+          <w:sz w:val="28"/>
+          <w:szCs w:val="28"/>
+        </w:rPr>
+        <w:t>troop</w:t>
+      </w:r>
+      <w:r>
+        <w:rPr>
+          <w:rFonts w:ascii="Adelle Rg" w:hAnsi="Adelle Rg"/>
+          <w:sz w:val="28"/>
+          <w:szCs w:val="28"/>
+        </w:rPr>
+        <w:t xml:space="preserve"> </w:t>
+      </w:r>
+      <w:r>
+        <w:rPr>
+          <w:rFonts w:ascii="Adelle Rg" w:hAnsi="Adelle Rg"/>
+          <w:sz w:val="28"/>
+          <w:szCs w:val="28"/>
+        </w:rPr>
+        <w:t xml:space="preserve">committee </w:t>
+      </w:r>
+      <w:r>
+        <w:rPr>
+          <w:rFonts w:ascii="Adelle Rg" w:hAnsi="Adelle Rg"/>
+          <w:sz w:val="28"/>
+          <w:szCs w:val="28"/>
+        </w:rPr>
+        <w:t>chairman, please come forward.</w:t>
+      </w:r>
+      <w:r>
+        <w:rPr>
+          <w:rFonts w:ascii="Calibri" w:hAnsi="Calibri" w:cs="Calibri"/>
+          <w:sz w:val="28"/>
+          <w:szCs w:val="28"/>
+        </w:rPr>
+        <w:t> </w:t>
+      </w:r>
+    </w:p>
+    <w:p>
+      <w:pPr>
+        <w:spacing w:line="480" w:lineRule="auto"/>
+        <w:jc w:val="center"/>
+        <w:rPr>
+          <w:rStyle w:val="Emphasis"/>
+        </w:rPr>
+      </w:pPr>
+      <w:r>
+        <w:rPr>
+          <w:rStyle w:val="Emphasis"/>
+        </w:rPr>
+        <w:t>&lt;wait until they are present</w:t>
+      </w:r>
+      <w:r>
+        <w:rPr>
+          <w:rStyle w:val="Emphasis"/>
+        </w:rPr>
+        <w:t xml:space="preserve"> with the commissioner at the front of the room</w:t>
+      </w:r>
+      <w:r>
+        <w:rPr>
+          <w:rStyle w:val="Emphasis"/>
+        </w:rPr>
+        <w:t>&gt;</w:t>
+      </w:r>
+    </w:p>
+    <w:p>
+      <w:pPr>
+        <w:spacing w:line="480" w:lineRule="auto"/>
+        <w:rPr>
+          <w:rFonts w:ascii="Adelle Rg" w:hAnsi="Adelle Rg"/>
+          <w:sz w:val="28"/>
+          <w:szCs w:val="28"/>
+        </w:rPr>
+      </w:pPr>
+      <w:r>
+        <w:rPr>
+          <w:rFonts w:ascii="Adelle Rg" w:hAnsi="Adelle Rg"/>
+          <w:sz w:val="28"/>
+          <w:szCs w:val="28"/>
+        </w:rPr>
+        <w:t>When it was founded, t</w:t>
+      </w:r>
+      <w:r>
+        <w:rPr>
+          <w:rFonts w:ascii="Adelle Rg" w:hAnsi="Adelle Rg"/>
+          <w:sz w:val="28"/>
+          <w:szCs w:val="28"/>
+        </w:rPr>
+        <w:t xml:space="preserve">he Boy Scouts of America </w:t>
+      </w:r>
+      <w:r>
+        <w:rPr>
+          <w:rFonts w:ascii="Adelle Rg" w:hAnsi="Adelle Rg"/>
+          <w:sz w:val="28"/>
+          <w:szCs w:val="28"/>
+        </w:rPr>
+        <w:t>received its charter</w:t>
+      </w:r>
+      <w:r>
+        <w:rPr>
+          <w:rFonts w:ascii="Adelle Rg" w:hAnsi="Adelle Rg"/>
+          <w:sz w:val="28"/>
+          <w:szCs w:val="28"/>
+        </w:rPr>
+        <w:t xml:space="preserve"> </w:t>
+      </w:r>
+      <w:r>
+        <w:rPr>
+          <w:rFonts w:ascii="Adelle Rg" w:hAnsi="Adelle Rg"/>
+          <w:sz w:val="28"/>
+          <w:szCs w:val="28"/>
+        </w:rPr>
+        <w:t xml:space="preserve">to serve the youth of America through character building and practical skills development from </w:t>
+      </w:r>
+      <w:r>
+        <w:rPr>
+          <w:rFonts w:ascii="Adelle Rg" w:hAnsi="Adelle Rg"/>
+          <w:sz w:val="28"/>
+          <w:szCs w:val="28"/>
+        </w:rPr>
+        <w:t xml:space="preserve">Congress, </w:t>
+      </w:r>
+      <w:r>
+        <w:rPr>
+          <w:rFonts w:ascii="Adelle Rg" w:hAnsi="Adelle Rg"/>
+          <w:sz w:val="28"/>
+          <w:szCs w:val="28"/>
+        </w:rPr>
+        <w:t>in 1915</w:t>
+      </w:r>
+      <w:r>
+        <w:rPr>
+          <w:rFonts w:ascii="Adelle Rg" w:hAnsi="Adelle Rg"/>
+          <w:sz w:val="28"/>
+          <w:szCs w:val="28"/>
+        </w:rPr>
+        <w:t xml:space="preserve">. The Boy Scouts of America </w:t>
+      </w:r>
+      <w:r>
+        <w:rPr>
+          <w:rFonts w:ascii="Adelle Rg" w:hAnsi="Adelle Rg"/>
+          <w:sz w:val="28"/>
+          <w:szCs w:val="28"/>
+        </w:rPr>
+        <w:t xml:space="preserve">National Council, </w:t>
+      </w:r>
+      <w:r>
+        <w:rPr>
+          <w:rFonts w:ascii="Adelle Rg" w:hAnsi="Adelle Rg"/>
+          <w:sz w:val="28"/>
+          <w:szCs w:val="28"/>
+        </w:rPr>
+        <w:t xml:space="preserve">through the Old Hickory Council, </w:t>
+      </w:r>
+      <w:r>
+        <w:rPr>
+          <w:rFonts w:ascii="Adelle Rg" w:hAnsi="Adelle Rg"/>
+          <w:sz w:val="28"/>
+          <w:szCs w:val="28"/>
+        </w:rPr>
+        <w:t xml:space="preserve">in turn </w:t>
+      </w:r>
+      <w:r>
+        <w:rPr>
+          <w:rFonts w:ascii="Adelle Rg" w:hAnsi="Adelle Rg"/>
+          <w:sz w:val="28"/>
+          <w:szCs w:val="28"/>
+        </w:rPr>
+        <w:t xml:space="preserve">grants a </w:t>
+      </w:r>
+      <w:r>
+        <w:rPr>
+          <w:rFonts w:ascii="Adelle Rg" w:hAnsi="Adelle Rg"/>
+          <w:sz w:val="28"/>
+          <w:szCs w:val="28"/>
+        </w:rPr>
+        <w:lastRenderedPageBreak/>
+        <w:t>charter</w:t>
+      </w:r>
+      <w:r>
+        <w:rPr>
+          <w:rFonts w:ascii="Adelle Rg" w:hAnsi="Adelle Rg"/>
+          <w:sz w:val="28"/>
+          <w:szCs w:val="28"/>
+        </w:rPr>
+        <w:t xml:space="preserve"> </w:t>
+      </w:r>
+      <w:r>
+        <w:rPr>
+          <w:rFonts w:ascii="Adelle Rg" w:hAnsi="Adelle Rg"/>
+          <w:sz w:val="28"/>
+          <w:szCs w:val="28"/>
+        </w:rPr>
+        <w:t xml:space="preserve">to </w:t>
+      </w:r>
+      <w:r>
+        <w:rPr>
+          <w:rStyle w:val="SubtleEmphasis"/>
+        </w:rPr>
+        <w:t>&lt;name of chartered organization&gt;</w:t>
+      </w:r>
+      <w:r>
+        <w:rPr>
+          <w:rStyle w:val="SubtleEmphasis"/>
+        </w:rPr>
+        <w:t xml:space="preserve">, </w:t>
+      </w:r>
+      <w:r>
+        <w:rPr>
+          <w:rFonts w:ascii="Adelle Rg" w:hAnsi="Adelle Rg"/>
+          <w:sz w:val="28"/>
+          <w:szCs w:val="28"/>
+        </w:rPr>
+        <w:t>empowering you t</w:t>
+      </w:r>
+      <w:r>
+        <w:rPr>
+          <w:rFonts w:ascii="Adelle Rg" w:hAnsi="Adelle Rg"/>
+          <w:sz w:val="28"/>
+          <w:szCs w:val="28"/>
+        </w:rPr>
+        <w:t xml:space="preserve">o </w:t>
+      </w:r>
+      <w:r>
+        <w:rPr>
+          <w:rFonts w:ascii="Adelle Rg" w:hAnsi="Adelle Rg"/>
+          <w:sz w:val="28"/>
+          <w:szCs w:val="28"/>
+        </w:rPr>
+        <w:t xml:space="preserve">implement and deliver </w:t>
+      </w:r>
+      <w:r>
+        <w:rPr>
+          <w:rFonts w:ascii="Adelle Rg" w:hAnsi="Adelle Rg"/>
+          <w:sz w:val="28"/>
+          <w:szCs w:val="28"/>
+        </w:rPr>
+        <w:t>the Scouting program</w:t>
+      </w:r>
+      <w:r>
+        <w:rPr>
+          <w:rFonts w:ascii="Adelle Rg" w:hAnsi="Adelle Rg"/>
+          <w:sz w:val="28"/>
+          <w:szCs w:val="28"/>
+        </w:rPr>
+        <w:t xml:space="preserve"> directly to our young men</w:t>
+      </w:r>
+      <w:r>
+        <w:rPr>
+          <w:rStyle w:val="FootnoteReference"/>
+          <w:rFonts w:ascii="Adelle Rg" w:hAnsi="Adelle Rg"/>
+          <w:sz w:val="28"/>
+          <w:szCs w:val="28"/>
+        </w:rPr>
+        <w:footnoteReference w:id="1"/>
+      </w:r>
+      <w:r>
+        <w:rPr>
+          <w:rFonts w:ascii="Adelle Rg" w:hAnsi="Adelle Rg"/>
+          <w:sz w:val="28"/>
+          <w:szCs w:val="28"/>
+        </w:rPr>
+        <w:t>. I hope</w:t>
+      </w:r>
+      <w:r>
+        <w:rPr>
+          <w:rFonts w:ascii="Adelle Rg" w:hAnsi="Adelle Rg"/>
+          <w:sz w:val="28"/>
+          <w:szCs w:val="28"/>
+        </w:rPr>
+        <w:t xml:space="preserve"> you</w:t>
+      </w:r>
+      <w:r>
+        <w:rPr>
+          <w:rFonts w:ascii="Adelle Rg" w:hAnsi="Adelle Rg"/>
+          <w:sz w:val="28"/>
+          <w:szCs w:val="28"/>
+        </w:rPr>
+        <w:t xml:space="preserve"> will continue to look upon Scouting as an important </w:t>
+      </w:r>
+      <w:r>
+        <w:rPr>
+          <w:rFonts w:ascii="Adelle Rg" w:hAnsi="Adelle Rg"/>
+          <w:sz w:val="28"/>
+          <w:szCs w:val="28"/>
+        </w:rPr>
+        <w:t>tool for</w:t>
+      </w:r>
+      <w:r>
+        <w:rPr>
+          <w:rFonts w:ascii="Adelle Rg" w:hAnsi="Adelle Rg"/>
+          <w:sz w:val="28"/>
+          <w:szCs w:val="28"/>
+        </w:rPr>
+        <w:t xml:space="preserve"> </w:t>
+      </w:r>
+      <w:r>
+        <w:rPr>
+          <w:rFonts w:ascii="Adelle Rg" w:hAnsi="Adelle Rg"/>
+          <w:sz w:val="28"/>
+          <w:szCs w:val="28"/>
+        </w:rPr>
+        <w:t>guiding</w:t>
+      </w:r>
+      <w:r>
+        <w:rPr>
+          <w:rFonts w:ascii="Adelle Rg" w:hAnsi="Adelle Rg"/>
+          <w:sz w:val="28"/>
+          <w:szCs w:val="28"/>
+        </w:rPr>
+        <w:t xml:space="preserve"> and empowering our youth</w:t>
+      </w:r>
+      <w:r>
+        <w:rPr>
+          <w:rFonts w:ascii="Adelle Rg" w:hAnsi="Adelle Rg"/>
+          <w:sz w:val="28"/>
+          <w:szCs w:val="28"/>
+        </w:rPr>
+        <w:t>.</w:t>
+      </w:r>
+      <w:r>
+        <w:rPr>
+          <w:rFonts w:ascii="Calibri" w:hAnsi="Calibri" w:cs="Calibri"/>
+          <w:sz w:val="28"/>
+          <w:szCs w:val="28"/>
+        </w:rPr>
+        <w:t> </w:t>
+      </w:r>
+    </w:p>
+    <w:p>
+      <w:pPr>
+        <w:spacing w:line="480" w:lineRule="auto"/>
+        <w:rPr>
+          <w:rFonts w:ascii="Adelle Rg" w:hAnsi="Adelle Rg"/>
+          <w:sz w:val="28"/>
+          <w:szCs w:val="28"/>
+        </w:rPr>
+      </w:pPr>
+      <w:r>
+        <w:rPr>
+          <w:rStyle w:val="SubtleEmphasis"/>
+        </w:rPr>
+        <w:t>&lt;</w:t>
+      </w:r>
+      <w:r>
+        <w:rPr>
+          <w:rStyle w:val="SubtleEmphasis"/>
+        </w:rPr>
+        <w:t xml:space="preserve">COR </w:t>
+      </w:r>
+      <w:r>
+        <w:rPr>
+          <w:rStyle w:val="SubtleEmphasis"/>
+        </w:rPr>
+        <w:t>Name&gt;</w:t>
+      </w:r>
+      <w:r>
+        <w:rPr>
+          <w:rFonts w:ascii="Adelle Rg" w:hAnsi="Adelle Rg"/>
+          <w:sz w:val="28"/>
+          <w:szCs w:val="28"/>
+        </w:rPr>
+        <w:t xml:space="preserve">, </w:t>
+      </w:r>
+      <w:r>
+        <w:rPr>
+          <w:rFonts w:ascii="Adelle Rg" w:hAnsi="Adelle Rg"/>
+          <w:sz w:val="28"/>
+          <w:szCs w:val="28"/>
+        </w:rPr>
+        <w:t xml:space="preserve">as the </w:t>
+      </w:r>
+      <w:r>
+        <w:rPr>
+          <w:rFonts w:ascii="Adelle Rg" w:hAnsi="Adelle Rg"/>
+          <w:sz w:val="28"/>
+          <w:szCs w:val="28"/>
+        </w:rPr>
+        <w:t xml:space="preserve">chartered organization representative, </w:t>
+      </w:r>
+      <w:r>
+        <w:rPr>
+          <w:rFonts w:ascii="Adelle Rg" w:hAnsi="Adelle Rg"/>
+          <w:sz w:val="28"/>
+          <w:szCs w:val="28"/>
+        </w:rPr>
+        <w:t xml:space="preserve">I am honored to </w:t>
+      </w:r>
+      <w:r>
+        <w:rPr>
+          <w:rFonts w:ascii="Adelle Rg" w:hAnsi="Adelle Rg"/>
+          <w:sz w:val="28"/>
+          <w:szCs w:val="28"/>
+        </w:rPr>
+        <w:t xml:space="preserve">present to you the charter for </w:t>
+      </w:r>
+      <w:r>
+        <w:rPr>
+          <w:rFonts w:ascii="Adelle Rg" w:hAnsi="Adelle Rg"/>
+          <w:sz w:val="28"/>
+          <w:szCs w:val="28"/>
+        </w:rPr>
+        <w:t xml:space="preserve">Boy </w:t>
+      </w:r>
+      <w:r>
+        <w:rPr>
+          <w:rFonts w:ascii="Adelle Rg" w:hAnsi="Adelle Rg"/>
+          <w:sz w:val="28"/>
+          <w:szCs w:val="28"/>
+        </w:rPr>
+        <w:t xml:space="preserve">Scout </w:t>
+      </w:r>
+      <w:r>
+        <w:rPr>
+          <w:rFonts w:ascii="Adelle Rg" w:hAnsi="Adelle Rg"/>
+          <w:sz w:val="28"/>
+          <w:szCs w:val="28"/>
+        </w:rPr>
+        <w:t xml:space="preserve">Troop </w:t>
+      </w:r>
+      <w:r>
+        <w:rPr>
+          <w:rStyle w:val="SubtleEmphasis"/>
+        </w:rPr>
+        <w:t>&lt;number&gt;</w:t>
+      </w:r>
+      <w:r>
+        <w:rPr>
+          <w:rFonts w:ascii="Adelle Rg" w:hAnsi="Adelle Rg"/>
+          <w:sz w:val="28"/>
+          <w:szCs w:val="28"/>
+        </w:rPr>
+        <w:t xml:space="preserve"> for </w:t>
+      </w:r>
+      <w:r>
+        <w:rPr>
+          <w:rStyle w:val="SubtleEmphasis"/>
+        </w:rPr>
+        <w:t>&lt;year&gt;</w:t>
+      </w:r>
+      <w:r>
+        <w:rPr>
+          <w:rFonts w:ascii="Adelle Rg" w:hAnsi="Adelle Rg"/>
+          <w:sz w:val="28"/>
+          <w:szCs w:val="28"/>
+        </w:rPr>
+        <w:t xml:space="preserve">, and </w:t>
+      </w:r>
+      <w:r>
+        <w:rPr>
+          <w:rFonts w:ascii="Adelle Rg" w:hAnsi="Adelle Rg"/>
+          <w:sz w:val="28"/>
+          <w:szCs w:val="28"/>
+        </w:rPr>
+        <w:t xml:space="preserve">with it, the hope for </w:t>
+      </w:r>
+      <w:r>
+        <w:rPr>
+          <w:rFonts w:ascii="Adelle Rg" w:hAnsi="Adelle Rg"/>
+          <w:sz w:val="28"/>
+          <w:szCs w:val="28"/>
+        </w:rPr>
+        <w:t xml:space="preserve">a </w:t>
+      </w:r>
+      <w:r>
+        <w:rPr>
+          <w:rFonts w:ascii="Adelle Rg" w:hAnsi="Adelle Rg"/>
+          <w:sz w:val="28"/>
+          <w:szCs w:val="28"/>
+        </w:rPr>
+        <w:t>year of fun, growth, and learning in your troop.</w:t>
+      </w:r>
+    </w:p>
+    <w:p>
+      <w:pPr>
+        <w:spacing w:line="480" w:lineRule="auto"/>
+        <w:jc w:val="center"/>
+        <w:rPr>
+          <w:rStyle w:val="SubtleEmphasis"/>
+        </w:rPr>
+      </w:pPr>
+      <w:r>
+        <w:rPr>
+          <w:rStyle w:val="SubtleEmphasis"/>
+        </w:rPr>
+        <w:t>&lt;</w:t>
+      </w:r>
+      <w:r>
+        <w:rPr>
+          <w:rStyle w:val="SubtleEmphasis"/>
+        </w:rPr>
+        <w:t>P</w:t>
+      </w:r>
+      <w:r>
+        <w:rPr>
+          <w:rStyle w:val="SubtleEmphasis"/>
+        </w:rPr>
+        <w:t>resent the charter to the COR and shake hands&gt;</w:t>
+      </w:r>
+    </w:p>
+    <w:p>
+      <w:pPr>
+        <w:spacing w:line="480" w:lineRule="auto"/>
+        <w:rPr>
+          <w:rFonts w:ascii="Adelle Rg" w:hAnsi="Adelle Rg"/>
+          <w:sz w:val="28"/>
+          <w:szCs w:val="28"/>
+        </w:rPr>
+      </w:pPr>
+      <w:r>
+        <w:rPr>
+          <w:rStyle w:val="Strong"/>
+          <w:rFonts w:ascii="Adelle Rg" w:hAnsi="Adelle Rg" w:cs="Arial"/>
+          <w:color w:val="000000"/>
+          <w:sz w:val="28"/>
+          <w:szCs w:val="28"/>
+        </w:rPr>
+        <w:t>Commissioner:</w:t>
+      </w:r>
+      <w:r>
+        <w:rPr>
+          <w:rStyle w:val="Strong"/>
+          <w:rFonts w:ascii="Calibri" w:hAnsi="Calibri" w:cs="Calibri"/>
+          <w:color w:val="000000"/>
+          <w:sz w:val="28"/>
+          <w:szCs w:val="28"/>
+        </w:rPr>
+        <w:t> </w:t>
+      </w:r>
+      <w:r>
+        <w:rPr>
+          <w:rStyle w:val="SubtleEmphasis"/>
+        </w:rPr>
+        <w:t>&lt;Name&gt;</w:t>
+      </w:r>
+      <w:r>
+        <w:rPr>
+          <w:rFonts w:ascii="Adelle Rg" w:hAnsi="Adelle Rg"/>
+          <w:sz w:val="28"/>
+          <w:szCs w:val="28"/>
+        </w:rPr>
+        <w:t xml:space="preserve">, as chartered organization representative </w:t>
+      </w:r>
+      <w:r>
+        <w:rPr>
+          <w:rFonts w:ascii="Adelle Rg" w:hAnsi="Adelle Rg"/>
+          <w:sz w:val="28"/>
+          <w:szCs w:val="28"/>
+        </w:rPr>
+        <w:t xml:space="preserve">you have the duty and </w:t>
+      </w:r>
+      <w:r>
+        <w:rPr>
+          <w:rFonts w:ascii="Adelle Rg" w:hAnsi="Adelle Rg"/>
+          <w:sz w:val="28"/>
+          <w:szCs w:val="28"/>
+        </w:rPr>
+        <w:t xml:space="preserve">responsibility to serve as </w:t>
+      </w:r>
+      <w:r>
+        <w:rPr>
+          <w:rFonts w:ascii="Adelle Rg" w:hAnsi="Adelle Rg"/>
+          <w:sz w:val="28"/>
+          <w:szCs w:val="28"/>
+        </w:rPr>
+        <w:t xml:space="preserve">a </w:t>
+      </w:r>
+      <w:r>
+        <w:rPr>
+          <w:rFonts w:ascii="Adelle Rg" w:hAnsi="Adelle Rg"/>
+          <w:sz w:val="28"/>
+          <w:szCs w:val="28"/>
+        </w:rPr>
+        <w:t>liaison between the pack and the chartered organization,</w:t>
+      </w:r>
+      <w:r>
+        <w:rPr>
+          <w:rFonts w:ascii="Adelle Rg" w:hAnsi="Adelle Rg"/>
+          <w:sz w:val="28"/>
+          <w:szCs w:val="28"/>
+        </w:rPr>
+        <w:t xml:space="preserve"> </w:t>
+      </w:r>
+      <w:r>
+        <w:rPr>
+          <w:rFonts w:ascii="Adelle Rg" w:hAnsi="Adelle Rg"/>
+          <w:sz w:val="28"/>
+          <w:szCs w:val="28"/>
+        </w:rPr>
+        <w:t xml:space="preserve">to help bring </w:t>
+      </w:r>
+      <w:r>
+        <w:rPr>
+          <w:rFonts w:ascii="Adelle Rg" w:hAnsi="Adelle Rg"/>
+          <w:sz w:val="28"/>
+          <w:szCs w:val="28"/>
+        </w:rPr>
+        <w:t xml:space="preserve">both </w:t>
+      </w:r>
+      <w:r>
+        <w:rPr>
+          <w:rFonts w:ascii="Adelle Rg" w:hAnsi="Adelle Rg"/>
+          <w:sz w:val="28"/>
+          <w:szCs w:val="28"/>
+        </w:rPr>
+        <w:t xml:space="preserve">groups together </w:t>
+      </w:r>
+      <w:r>
+        <w:rPr>
+          <w:rFonts w:ascii="Adelle Rg" w:hAnsi="Adelle Rg"/>
+          <w:sz w:val="28"/>
+          <w:szCs w:val="28"/>
+        </w:rPr>
+        <w:t xml:space="preserve">in delivering on the scouting promise, and </w:t>
+      </w:r>
+      <w:r>
+        <w:rPr>
+          <w:rFonts w:ascii="Adelle Rg" w:hAnsi="Adelle Rg"/>
+          <w:sz w:val="28"/>
+          <w:szCs w:val="28"/>
+        </w:rPr>
+        <w:t xml:space="preserve">to establish and maintain a good relationship. You are also the official link with the </w:t>
+      </w:r>
+      <w:r>
+        <w:rPr>
+          <w:rFonts w:ascii="Adelle Rg" w:hAnsi="Adelle Rg"/>
+          <w:sz w:val="28"/>
+          <w:szCs w:val="28"/>
+        </w:rPr>
+        <w:t xml:space="preserve">Old Hickory Council </w:t>
+      </w:r>
+      <w:r>
+        <w:rPr>
+          <w:rFonts w:ascii="Adelle Rg" w:hAnsi="Adelle Rg"/>
+          <w:sz w:val="28"/>
+          <w:szCs w:val="28"/>
+        </w:rPr>
+        <w:t xml:space="preserve">and </w:t>
+      </w:r>
+      <w:r>
+        <w:rPr>
+          <w:rFonts w:ascii="Adelle Rg" w:hAnsi="Adelle Rg"/>
+          <w:sz w:val="28"/>
+          <w:szCs w:val="28"/>
+        </w:rPr>
+        <w:t xml:space="preserve">Wachovia District in </w:t>
+      </w:r>
+      <w:r>
+        <w:rPr>
+          <w:rFonts w:ascii="Adelle Rg" w:hAnsi="Adelle Rg"/>
+          <w:sz w:val="28"/>
+          <w:szCs w:val="28"/>
+        </w:rPr>
+        <w:t xml:space="preserve">your capacity as </w:t>
+      </w:r>
+      <w:r>
+        <w:rPr>
+          <w:rFonts w:ascii="Adelle Rg" w:hAnsi="Adelle Rg"/>
+          <w:sz w:val="28"/>
+          <w:szCs w:val="28"/>
+        </w:rPr>
+        <w:t xml:space="preserve">a </w:t>
+      </w:r>
+      <w:r>
+        <w:rPr>
+          <w:rFonts w:ascii="Adelle Rg" w:hAnsi="Adelle Rg"/>
+          <w:sz w:val="28"/>
+          <w:szCs w:val="28"/>
+        </w:rPr>
+        <w:t xml:space="preserve">district committee member. Also, it is your duty to </w:t>
+      </w:r>
+      <w:r>
+        <w:rPr>
+          <w:rFonts w:ascii="Adelle Rg" w:hAnsi="Adelle Rg"/>
+          <w:sz w:val="28"/>
+          <w:szCs w:val="28"/>
+        </w:rPr>
+        <w:t xml:space="preserve">work with </w:t>
+      </w:r>
+      <w:r>
+        <w:rPr>
+          <w:rStyle w:val="SubtleEmphasis"/>
+        </w:rPr>
+        <w:t>&lt;Name of Chartering Organization&gt;</w:t>
+      </w:r>
+      <w:r>
+        <w:rPr>
+          <w:rFonts w:ascii="Adelle Rg" w:hAnsi="Adelle Rg"/>
+          <w:sz w:val="28"/>
+          <w:szCs w:val="28"/>
+        </w:rPr>
+        <w:t xml:space="preserve"> </w:t>
+      </w:r>
+      <w:r>
+        <w:rPr>
+          <w:rFonts w:ascii="Adelle Rg" w:hAnsi="Adelle Rg"/>
+          <w:sz w:val="28"/>
+          <w:szCs w:val="28"/>
+        </w:rPr>
+        <w:t xml:space="preserve">to recruit and retain able and </w:t>
+      </w:r>
+      <w:r>
+        <w:rPr>
+          <w:rFonts w:ascii="Adelle Rg" w:hAnsi="Adelle Rg"/>
+          <w:sz w:val="28"/>
+          <w:szCs w:val="28"/>
+        </w:rPr>
+        <w:t>active men and women</w:t>
+      </w:r>
+      <w:r>
+        <w:rPr>
+          <w:rFonts w:ascii="Adelle Rg" w:hAnsi="Adelle Rg"/>
+          <w:sz w:val="28"/>
+          <w:szCs w:val="28"/>
+        </w:rPr>
+        <w:t xml:space="preserve"> to fill out the Troop Committee</w:t>
+      </w:r>
+      <w:r>
+        <w:rPr>
+          <w:rFonts w:ascii="Adelle Rg" w:hAnsi="Adelle Rg"/>
+          <w:sz w:val="28"/>
+          <w:szCs w:val="28"/>
+        </w:rPr>
+        <w:t xml:space="preserve">; to see that </w:t>
+      </w:r>
+      <w:r>
+        <w:rPr>
+          <w:rStyle w:val="SubtleEmphasis"/>
+        </w:rPr>
+        <w:t>&lt;name of chartered organization&gt;</w:t>
+      </w:r>
+      <w:r>
+        <w:rPr>
+          <w:rFonts w:ascii="Adelle Rg" w:hAnsi="Adelle Rg"/>
+          <w:sz w:val="28"/>
+          <w:szCs w:val="28"/>
+        </w:rPr>
+        <w:t xml:space="preserve"> i</w:t>
+      </w:r>
+      <w:r>
+        <w:rPr>
+          <w:rFonts w:ascii="Adelle Rg" w:hAnsi="Adelle Rg"/>
+          <w:sz w:val="28"/>
+          <w:szCs w:val="28"/>
+        </w:rPr>
+        <w:t xml:space="preserve">s regularly informed on </w:t>
+      </w:r>
+      <w:r>
+        <w:rPr>
+          <w:rFonts w:ascii="Adelle Rg" w:hAnsi="Adelle Rg"/>
+          <w:sz w:val="28"/>
+          <w:szCs w:val="28"/>
+        </w:rPr>
+        <w:lastRenderedPageBreak/>
+        <w:t xml:space="preserve">the </w:t>
+      </w:r>
+      <w:r>
+        <w:rPr>
+          <w:rFonts w:ascii="Adelle Rg" w:hAnsi="Adelle Rg"/>
+          <w:sz w:val="28"/>
+          <w:szCs w:val="28"/>
+        </w:rPr>
+        <w:t>work of the troop</w:t>
+      </w:r>
+      <w:r>
+        <w:rPr>
+          <w:rFonts w:ascii="Adelle Rg" w:hAnsi="Adelle Rg"/>
+          <w:sz w:val="28"/>
+          <w:szCs w:val="28"/>
+        </w:rPr>
+        <w:t xml:space="preserve">; to see that the unit leaders receive </w:t>
+      </w:r>
+      <w:r>
+        <w:rPr>
+          <w:rFonts w:ascii="Adelle Rg" w:hAnsi="Adelle Rg"/>
+          <w:sz w:val="28"/>
+          <w:szCs w:val="28"/>
+        </w:rPr>
+        <w:t xml:space="preserve">appropriate encouragement and </w:t>
+      </w:r>
+      <w:r>
+        <w:rPr>
+          <w:rFonts w:ascii="Adelle Rg" w:hAnsi="Adelle Rg"/>
+          <w:sz w:val="28"/>
+          <w:szCs w:val="28"/>
+        </w:rPr>
+        <w:t>recognition</w:t>
+      </w:r>
+      <w:r>
+        <w:rPr>
+          <w:rFonts w:ascii="Adelle Rg" w:hAnsi="Adelle Rg"/>
+          <w:sz w:val="28"/>
+          <w:szCs w:val="28"/>
+        </w:rPr>
+        <w:t xml:space="preserve"> for their service</w:t>
+      </w:r>
+      <w:r>
+        <w:rPr>
+          <w:rFonts w:ascii="Adelle Rg" w:hAnsi="Adelle Rg"/>
+          <w:sz w:val="28"/>
+          <w:szCs w:val="28"/>
+        </w:rPr>
+        <w:t xml:space="preserve">; and to bring to the district committee the needs and desires, problems and successes of </w:t>
+      </w:r>
+      <w:r>
+        <w:rPr>
+          <w:rFonts w:ascii="Adelle Rg" w:hAnsi="Adelle Rg"/>
+          <w:sz w:val="28"/>
+          <w:szCs w:val="28"/>
+        </w:rPr>
+        <w:t>Troop</w:t>
+      </w:r>
+      <w:r>
+        <w:rPr>
+          <w:rFonts w:ascii="Adelle Rg" w:hAnsi="Adelle Rg"/>
+          <w:sz w:val="28"/>
+          <w:szCs w:val="28"/>
+        </w:rPr>
+        <w:t xml:space="preserve"> </w:t>
+      </w:r>
+      <w:r>
+        <w:rPr>
+          <w:rStyle w:val="SubtleEmphasis"/>
+        </w:rPr>
+        <w:t>&lt;number&gt;</w:t>
+      </w:r>
+      <w:r>
+        <w:rPr>
+          <w:rFonts w:ascii="Adelle Rg" w:hAnsi="Adelle Rg"/>
+          <w:sz w:val="28"/>
+          <w:szCs w:val="28"/>
+        </w:rPr>
+        <w:t>.</w:t>
+      </w:r>
+      <w:r>
+        <w:rPr>
+          <w:rFonts w:ascii="Calibri" w:hAnsi="Calibri" w:cs="Calibri"/>
+          <w:sz w:val="28"/>
+          <w:szCs w:val="28"/>
+        </w:rPr>
+        <w:t> </w:t>
+      </w:r>
+    </w:p>
+    <w:p>
+      <w:pPr>
+        <w:spacing w:line="480" w:lineRule="auto"/>
+        <w:rPr>
+          <w:rFonts w:ascii="Adelle Rg" w:hAnsi="Adelle Rg"/>
+          <w:sz w:val="28"/>
+          <w:szCs w:val="28"/>
+        </w:rPr>
+      </w:pPr>
+      <w:r>
+        <w:rPr>
+          <w:rFonts w:ascii="Adelle Rg" w:hAnsi="Adelle Rg"/>
+          <w:sz w:val="28"/>
+          <w:szCs w:val="28"/>
+        </w:rPr>
+        <w:t>Do you accept</w:t>
+      </w:r>
+      <w:r>
+        <w:rPr>
+          <w:rFonts w:ascii="Adelle Rg" w:hAnsi="Adelle Rg"/>
+          <w:sz w:val="28"/>
+          <w:szCs w:val="28"/>
+        </w:rPr>
+        <w:t xml:space="preserve"> these responsibilities</w:t>
+      </w:r>
+      <w:r>
+        <w:rPr>
+          <w:rFonts w:ascii="Adelle Rg" w:hAnsi="Adelle Rg"/>
+          <w:sz w:val="28"/>
+          <w:szCs w:val="28"/>
+        </w:rPr>
+        <w:t xml:space="preserve"> </w:t>
+      </w:r>
+      <w:r>
+        <w:rPr>
+          <w:rFonts w:ascii="Adelle Rg" w:hAnsi="Adelle Rg"/>
+          <w:sz w:val="28"/>
+          <w:szCs w:val="28"/>
+        </w:rPr>
+        <w:t>in the coming year?</w:t>
+      </w:r>
+      <w:r>
+        <w:rPr>
+          <w:rFonts w:ascii="Calibri" w:hAnsi="Calibri" w:cs="Calibri"/>
+          <w:sz w:val="28"/>
+          <w:szCs w:val="28"/>
+        </w:rPr>
+        <w:t> </w:t>
+      </w:r>
+    </w:p>
+    <w:p>
+      <w:pPr>
+        <w:spacing w:line="480" w:lineRule="auto"/>
+        <w:jc w:val="center"/>
+        <w:rPr>
+          <w:rStyle w:val="SubtleEmphasis"/>
+        </w:rPr>
+      </w:pPr>
+      <w:r>
+        <w:rPr>
+          <w:rStyle w:val="SubtleEmphasis"/>
+        </w:rPr>
+        <w:t>&lt;Wait for the COR to answer, then when an affirmative is given. present the membership card and shake hands.&gt;</w:t>
+      </w:r>
+    </w:p>
+    <w:p>
+      <w:pPr>
+        <w:shd w:val="clear" w:color="auto" w:fill="FFFFFF"/>
+        <w:spacing w:before="100" w:beforeAutospacing="1" w:after="24" w:line="480" w:lineRule="auto"/>
+        <w:rPr>
+          <w:rFonts w:ascii="Adelle Rg" w:hAnsi="Adelle Rg"/>
+          <w:sz w:val="28"/>
+          <w:szCs w:val="28"/>
+        </w:rPr>
+      </w:pPr>
+      <w:r>
+        <w:rPr>
+          <w:rStyle w:val="Strong"/>
+          <w:rFonts w:ascii="Adelle Rg" w:hAnsi="Adelle Rg" w:cs="Arial"/>
+          <w:color w:val="000000"/>
+          <w:sz w:val="28"/>
+          <w:szCs w:val="28"/>
+        </w:rPr>
+        <w:t>Commissioner:</w:t>
+      </w:r>
+      <w:r>
+        <w:rPr>
+          <w:rStyle w:val="Strong"/>
+          <w:rFonts w:ascii="Calibri" w:hAnsi="Calibri" w:cs="Calibri"/>
+          <w:color w:val="000000"/>
+          <w:sz w:val="28"/>
+          <w:szCs w:val="28"/>
+        </w:rPr>
+        <w:t> </w:t>
+      </w:r>
+      <w:r>
+        <w:rPr>
+          <w:rStyle w:val="SubtleEmphasis"/>
+        </w:rPr>
+        <w:t>&lt;Name&gt;</w:t>
+      </w:r>
+      <w:r>
+        <w:rPr>
+          <w:rFonts w:ascii="Adelle Rg" w:hAnsi="Adelle Rg"/>
+          <w:sz w:val="28"/>
+          <w:szCs w:val="28"/>
+        </w:rPr>
+        <w:t>, as chairman</w:t>
+      </w:r>
+      <w:r>
+        <w:rPr>
+          <w:rStyle w:val="FootnoteReference"/>
+          <w:rFonts w:ascii="Adelle Rg" w:hAnsi="Adelle Rg"/>
+          <w:sz w:val="28"/>
+          <w:szCs w:val="28"/>
+        </w:rPr>
+        <w:footnoteReference w:id="2"/>
+      </w:r>
+      <w:r>
+        <w:rPr>
+          <w:rFonts w:ascii="Adelle Rg" w:hAnsi="Adelle Rg"/>
+          <w:sz w:val="28"/>
+          <w:szCs w:val="28"/>
+        </w:rPr>
+        <w:t xml:space="preserve"> of the </w:t>
+      </w:r>
+      <w:r>
+        <w:rPr>
+          <w:rFonts w:ascii="Adelle Rg" w:hAnsi="Adelle Rg"/>
+          <w:sz w:val="28"/>
+          <w:szCs w:val="28"/>
+        </w:rPr>
+        <w:t xml:space="preserve">troop </w:t>
+      </w:r>
+      <w:r>
+        <w:rPr>
+          <w:rFonts w:ascii="Adelle Rg" w:hAnsi="Adelle Rg"/>
+          <w:sz w:val="28"/>
+          <w:szCs w:val="28"/>
+        </w:rPr>
+        <w:t xml:space="preserve">committee </w:t>
+      </w:r>
+      <w:r>
+        <w:rPr>
+          <w:rFonts w:ascii="Adelle Rg" w:hAnsi="Adelle Rg"/>
+          <w:sz w:val="28"/>
+          <w:szCs w:val="28"/>
+        </w:rPr>
+        <w:t>your responsibilities to the troop are to o</w:t>
+      </w:r>
+      <w:r>
+        <w:rPr>
+          <w:rFonts w:ascii="Adelle Rg" w:eastAsia="Times New Roman" w:hAnsi="Adelle Rg" w:cs="Arial"/>
+          <w:color w:val="000000"/>
+          <w:sz w:val="28"/>
+          <w:szCs w:val="28"/>
+        </w:rPr>
+        <w:t>rganize the committee to see that all functions are delegated, coordinated and completed. Wok with the organization representative and the</w:t>
+      </w:r>
+      <w:r>
+        <w:rPr>
+          <w:rFonts w:ascii="Calibri" w:eastAsia="Times New Roman" w:hAnsi="Calibri" w:cs="Calibri"/>
+          <w:color w:val="000000"/>
+          <w:sz w:val="28"/>
+          <w:szCs w:val="28"/>
+        </w:rPr>
+        <w:t> </w:t>
+      </w:r>
+      <w:r>
+        <w:t>Scoutmaster</w:t>
+      </w:r>
+      <w:r>
+        <w:rPr>
+          <w:rFonts w:ascii="Adelle Rg" w:eastAsia="Times New Roman" w:hAnsi="Adelle Rg" w:cs="Arial"/>
+          <w:color w:val="000000"/>
+          <w:sz w:val="28"/>
+          <w:szCs w:val="28"/>
+        </w:rPr>
+        <w:t xml:space="preserve"> to maintain and strengthen the relationship with </w:t>
+      </w:r>
+      <w:r>
+        <w:rPr>
+          <w:rStyle w:val="SubtleEmphasis"/>
+        </w:rPr>
+        <w:t>&lt;Chartered Organization Name&gt;</w:t>
+      </w:r>
+      <w:r>
+        <w:rPr>
+          <w:rFonts w:ascii="Adelle Rg" w:eastAsia="Times New Roman" w:hAnsi="Adelle Rg" w:cs="Arial"/>
+          <w:color w:val="000000"/>
+          <w:sz w:val="28"/>
+          <w:szCs w:val="28"/>
+        </w:rPr>
+        <w:t xml:space="preserve">, help ensure </w:t>
+      </w:r>
+      <w:r>
+        <w:rPr>
+          <w:rFonts w:ascii="Adelle Rg" w:hAnsi="Adelle Rg"/>
+          <w:sz w:val="28"/>
+          <w:szCs w:val="28"/>
+        </w:rPr>
+        <w:t>that unit leaders and committee members have training opportunities. Work closely with the Scoutmaster in preparing</w:t>
+      </w:r>
+      <w:r>
+        <w:rPr>
+          <w:rFonts w:ascii="Calibri" w:hAnsi="Calibri" w:cs="Calibri"/>
+          <w:sz w:val="28"/>
+          <w:szCs w:val="28"/>
+        </w:rPr>
+        <w:t> </w:t>
+      </w:r>
+      <w:r>
+        <w:rPr>
+          <w:rFonts w:ascii="Adelle Rg" w:hAnsi="Adelle Rg"/>
+          <w:sz w:val="28"/>
+          <w:szCs w:val="28"/>
+        </w:rPr>
+        <w:t>Troop Committee</w:t>
+      </w:r>
+      <w:r>
+        <w:rPr>
+          <w:rFonts w:ascii="Calibri" w:hAnsi="Calibri" w:cs="Calibri"/>
+          <w:sz w:val="28"/>
+          <w:szCs w:val="28"/>
+        </w:rPr>
+        <w:t> </w:t>
+      </w:r>
+      <w:r>
+        <w:rPr>
+          <w:rFonts w:ascii="Adelle Rg" w:hAnsi="Adelle Rg"/>
+          <w:sz w:val="28"/>
+          <w:szCs w:val="28"/>
+        </w:rPr>
+        <w:t>meeting agendas. Call, preside over, and promote attendance at monthly unit committee meetings and any special</w:t>
+      </w:r>
+      <w:r>
+        <w:rPr>
+          <w:rFonts w:ascii="Adelle Rg" w:eastAsia="Times New Roman" w:hAnsi="Adelle Rg" w:cs="Arial"/>
+          <w:color w:val="000000"/>
+          <w:sz w:val="28"/>
+          <w:szCs w:val="28"/>
+        </w:rPr>
+        <w:t xml:space="preserve"> </w:t>
+      </w:r>
+      <w:r>
+        <w:rPr>
+          <w:rFonts w:ascii="Adelle Rg" w:eastAsia="Times New Roman" w:hAnsi="Adelle Rg" w:cs="Arial"/>
+          <w:color w:val="000000"/>
+          <w:sz w:val="28"/>
+          <w:szCs w:val="28"/>
+        </w:rPr>
+        <w:lastRenderedPageBreak/>
+        <w:t>meetings that may be called, and arrange for charter review and work towards a timely re-charter at the end of the year.</w:t>
+      </w:r>
+    </w:p>
+    <w:p>
+      <w:pPr>
+        <w:shd w:val="clear" w:color="auto" w:fill="FFFFFF"/>
+        <w:spacing w:before="100" w:beforeAutospacing="1" w:after="24" w:line="480" w:lineRule="auto"/>
+        <w:rPr>
+          <w:rFonts w:ascii="Adelle Rg" w:hAnsi="Adelle Rg"/>
+          <w:sz w:val="28"/>
+          <w:szCs w:val="28"/>
+        </w:rPr>
+      </w:pPr>
+      <w:r>
+        <w:rPr>
+          <w:rFonts w:ascii="Adelle Rg" w:hAnsi="Adelle Rg"/>
+          <w:sz w:val="28"/>
+          <w:szCs w:val="28"/>
+        </w:rPr>
+        <w:t>Will you in the coming year carry out these responsibilities?</w:t>
+      </w:r>
+      <w:r>
+        <w:rPr>
+          <w:rFonts w:ascii="Calibri" w:hAnsi="Calibri" w:cs="Calibri"/>
+          <w:sz w:val="28"/>
+          <w:szCs w:val="28"/>
+        </w:rPr>
+        <w:t> </w:t>
+      </w:r>
+    </w:p>
+    <w:p>
+      <w:pPr>
+        <w:spacing w:line="480" w:lineRule="auto"/>
+        <w:jc w:val="center"/>
+        <w:rPr>
+          <w:rStyle w:val="SubtleEmphasis"/>
+        </w:rPr>
+      </w:pPr>
+      <w:r>
+        <w:rPr>
+          <w:rStyle w:val="SubtleEmphasis"/>
+        </w:rPr>
+        <w:t xml:space="preserve">&lt;Wait for the </w:t>
+      </w:r>
+      <w:r>
+        <w:rPr>
+          <w:rStyle w:val="SubtleEmphasis"/>
+        </w:rPr>
+        <w:t>CC</w:t>
+      </w:r>
+      <w:r>
+        <w:rPr>
+          <w:rStyle w:val="SubtleEmphasis"/>
+        </w:rPr>
+        <w:t xml:space="preserve"> to answer, then when an affirmative is given. present the membership card and shakes hands.&gt;</w:t>
+      </w:r>
+    </w:p>
+    <w:p>
+      <w:pPr>
+        <w:spacing w:line="480" w:lineRule="auto"/>
+        <w:rPr>
+          <w:rFonts w:ascii="Adelle Rg" w:hAnsi="Adelle Rg"/>
+          <w:sz w:val="28"/>
+          <w:szCs w:val="28"/>
+        </w:rPr>
+      </w:pPr>
+      <w:r>
+        <w:rPr>
+          <w:rStyle w:val="Strong"/>
+          <w:rFonts w:ascii="Adelle Rg" w:hAnsi="Adelle Rg" w:cs="Arial"/>
+          <w:color w:val="000000"/>
+          <w:sz w:val="28"/>
+          <w:szCs w:val="28"/>
+        </w:rPr>
+        <w:t>Commissioner:</w:t>
+      </w:r>
+      <w:r>
+        <w:rPr>
+          <w:rStyle w:val="Strong"/>
+          <w:rFonts w:ascii="Calibri" w:hAnsi="Calibri" w:cs="Calibri"/>
+          <w:color w:val="000000"/>
+          <w:sz w:val="28"/>
+          <w:szCs w:val="28"/>
+        </w:rPr>
+        <w:t> </w:t>
+      </w:r>
+      <w:r>
+        <w:rPr>
+          <w:rFonts w:ascii="Adelle Rg" w:hAnsi="Adelle Rg"/>
+          <w:sz w:val="28"/>
+          <w:szCs w:val="28"/>
+        </w:rPr>
+        <w:t>Ladies and gentlemen</w:t>
+      </w:r>
+      <w:r>
+        <w:rPr>
+          <w:rStyle w:val="FootnoteReference"/>
+          <w:rFonts w:ascii="Adelle Rg" w:hAnsi="Adelle Rg"/>
+          <w:sz w:val="28"/>
+          <w:szCs w:val="28"/>
+        </w:rPr>
+        <w:footnoteReference w:id="3"/>
+      </w:r>
+      <w:r>
+        <w:rPr>
+          <w:rFonts w:ascii="Adelle Rg" w:hAnsi="Adelle Rg"/>
+          <w:sz w:val="28"/>
+          <w:szCs w:val="28"/>
+        </w:rPr>
+        <w:t xml:space="preserve">, it is the responsibility of the </w:t>
+      </w:r>
+      <w:r>
+        <w:rPr>
+          <w:rFonts w:ascii="Adelle Rg" w:hAnsi="Adelle Rg"/>
+          <w:sz w:val="28"/>
+          <w:szCs w:val="28"/>
+        </w:rPr>
+        <w:t xml:space="preserve">Troop </w:t>
+      </w:r>
+      <w:r>
+        <w:rPr>
+          <w:rFonts w:ascii="Adelle Rg" w:hAnsi="Adelle Rg"/>
+          <w:sz w:val="28"/>
+          <w:szCs w:val="28"/>
+        </w:rPr>
+        <w:t xml:space="preserve">committee to </w:t>
+      </w:r>
+      <w:r>
+        <w:rPr>
+          <w:rFonts w:ascii="Adelle Rg" w:hAnsi="Adelle Rg"/>
+          <w:sz w:val="28"/>
+          <w:szCs w:val="28"/>
+        </w:rPr>
+        <w:t xml:space="preserve">support </w:t>
+      </w:r>
+      <w:proofErr w:type="gramStart"/>
+      <w:r>
+        <w:rPr>
+          <w:rFonts w:ascii="Adelle Rg" w:hAnsi="Adelle Rg"/>
+          <w:sz w:val="28"/>
+          <w:szCs w:val="28"/>
+        </w:rPr>
+        <w:t xml:space="preserve">the </w:t>
+      </w:r>
+      <w:r>
+        <w:rPr>
+          <w:rFonts w:ascii="Adelle Rg" w:hAnsi="Adelle Rg"/>
+          <w:sz w:val="28"/>
+          <w:szCs w:val="28"/>
+        </w:rPr>
+        <w:t xml:space="preserve"> </w:t>
+      </w:r>
+      <w:r>
+        <w:rPr>
+          <w:rFonts w:ascii="Adelle Rg" w:hAnsi="Adelle Rg"/>
+          <w:sz w:val="28"/>
+          <w:szCs w:val="28"/>
+        </w:rPr>
+        <w:t>scout</w:t>
+      </w:r>
+      <w:r>
+        <w:rPr>
+          <w:rFonts w:ascii="Adelle Rg" w:hAnsi="Adelle Rg"/>
+          <w:sz w:val="28"/>
+          <w:szCs w:val="28"/>
+        </w:rPr>
+        <w:t>master</w:t>
+      </w:r>
+      <w:proofErr w:type="gramEnd"/>
+      <w:r>
+        <w:rPr>
+          <w:rFonts w:ascii="Adelle Rg" w:hAnsi="Adelle Rg"/>
+          <w:sz w:val="28"/>
+          <w:szCs w:val="28"/>
+        </w:rPr>
+        <w:t xml:space="preserve"> and one or more assistants. In addition, the committee is responsible for </w:t>
+      </w:r>
+      <w:r>
+        <w:rPr>
+          <w:rFonts w:ascii="Adelle Rg" w:hAnsi="Adelle Rg"/>
+          <w:sz w:val="28"/>
+          <w:szCs w:val="28"/>
+        </w:rPr>
+        <w:t xml:space="preserve">making sure the troop has </w:t>
+      </w:r>
+      <w:r>
+        <w:rPr>
+          <w:rFonts w:ascii="Adelle Rg" w:hAnsi="Adelle Rg"/>
+          <w:sz w:val="28"/>
+          <w:szCs w:val="28"/>
+        </w:rPr>
+        <w:t xml:space="preserve">proper facilities for </w:t>
+      </w:r>
+      <w:proofErr w:type="spellStart"/>
+      <w:r>
+        <w:rPr>
+          <w:rFonts w:ascii="Adelle Rg" w:hAnsi="Adelle Rg"/>
+          <w:sz w:val="28"/>
+          <w:szCs w:val="28"/>
+        </w:rPr>
+        <w:t>it’s</w:t>
+      </w:r>
+      <w:proofErr w:type="spellEnd"/>
+      <w:r>
+        <w:rPr>
+          <w:rFonts w:ascii="Adelle Rg" w:hAnsi="Adelle Rg"/>
+          <w:sz w:val="28"/>
+          <w:szCs w:val="28"/>
+        </w:rPr>
+        <w:t xml:space="preserve"> </w:t>
+      </w:r>
+      <w:r>
+        <w:rPr>
+          <w:rFonts w:ascii="Adelle Rg" w:hAnsi="Adelle Rg"/>
+          <w:sz w:val="28"/>
+          <w:szCs w:val="28"/>
+        </w:rPr>
+        <w:t xml:space="preserve">meetings and </w:t>
+      </w:r>
+      <w:r>
+        <w:rPr>
+          <w:rFonts w:ascii="Adelle Rg" w:hAnsi="Adelle Rg"/>
+          <w:sz w:val="28"/>
+          <w:szCs w:val="28"/>
+        </w:rPr>
+        <w:t xml:space="preserve">handle the troop </w:t>
+      </w:r>
+      <w:r>
+        <w:rPr>
+          <w:rFonts w:ascii="Adelle Rg" w:hAnsi="Adelle Rg"/>
+          <w:sz w:val="28"/>
+          <w:szCs w:val="28"/>
+        </w:rPr>
+        <w:t xml:space="preserve">finances. </w:t>
+      </w:r>
+      <w:proofErr w:type="gramStart"/>
+      <w:r>
+        <w:rPr>
+          <w:rFonts w:ascii="Adelle Rg" w:hAnsi="Adelle Rg"/>
+          <w:sz w:val="28"/>
+          <w:szCs w:val="28"/>
+        </w:rPr>
+        <w:t>In the event that</w:t>
+      </w:r>
+      <w:proofErr w:type="gramEnd"/>
+      <w:r>
+        <w:rPr>
+          <w:rFonts w:ascii="Adelle Rg" w:hAnsi="Adelle Rg"/>
+          <w:sz w:val="28"/>
+          <w:szCs w:val="28"/>
+        </w:rPr>
+        <w:t xml:space="preserve"> the </w:t>
+      </w:r>
+      <w:r>
+        <w:rPr>
+          <w:rFonts w:ascii="Adelle Rg" w:hAnsi="Adelle Rg"/>
+          <w:sz w:val="28"/>
+          <w:szCs w:val="28"/>
+        </w:rPr>
+        <w:t xml:space="preserve">troop </w:t>
+      </w:r>
+      <w:r>
+        <w:rPr>
+          <w:rFonts w:ascii="Adelle Rg" w:hAnsi="Adelle Rg"/>
+          <w:sz w:val="28"/>
+          <w:szCs w:val="28"/>
+        </w:rPr>
+        <w:t xml:space="preserve">finds itself </w:t>
+      </w:r>
+      <w:r>
+        <w:rPr>
+          <w:rFonts w:ascii="Adelle Rg" w:hAnsi="Adelle Rg"/>
+          <w:sz w:val="28"/>
+          <w:szCs w:val="28"/>
+        </w:rPr>
+        <w:t xml:space="preserve">without a </w:t>
+      </w:r>
+      <w:r>
+        <w:rPr>
+          <w:rFonts w:ascii="Adelle Rg" w:hAnsi="Adelle Rg"/>
+          <w:sz w:val="28"/>
+          <w:szCs w:val="28"/>
+        </w:rPr>
+        <w:t xml:space="preserve">Scoutmaster </w:t>
+      </w:r>
+      <w:r>
+        <w:rPr>
+          <w:rFonts w:ascii="Adelle Rg" w:hAnsi="Adelle Rg"/>
+          <w:sz w:val="28"/>
+          <w:szCs w:val="28"/>
+        </w:rPr>
+        <w:t>for whatever reason</w:t>
+      </w:r>
+      <w:r>
+        <w:rPr>
+          <w:rFonts w:ascii="Adelle Rg" w:hAnsi="Adelle Rg"/>
+          <w:sz w:val="28"/>
+          <w:szCs w:val="28"/>
+        </w:rPr>
+        <w:t xml:space="preserve">, it is </w:t>
+      </w:r>
+      <w:r>
+        <w:rPr>
+          <w:rFonts w:ascii="Adelle Rg" w:hAnsi="Adelle Rg"/>
+          <w:sz w:val="28"/>
+          <w:szCs w:val="28"/>
+        </w:rPr>
+        <w:t xml:space="preserve">your </w:t>
+      </w:r>
+      <w:r>
+        <w:rPr>
+          <w:rFonts w:ascii="Adelle Rg" w:hAnsi="Adelle Rg"/>
+          <w:sz w:val="28"/>
+          <w:szCs w:val="28"/>
+        </w:rPr>
+        <w:t xml:space="preserve">responsibility </w:t>
+      </w:r>
+      <w:r>
+        <w:rPr>
+          <w:rFonts w:ascii="Adelle Rg" w:hAnsi="Adelle Rg"/>
+          <w:sz w:val="28"/>
+          <w:szCs w:val="28"/>
+        </w:rPr>
+        <w:t xml:space="preserve">to work together </w:t>
+      </w:r>
+      <w:r>
+        <w:rPr>
+          <w:rFonts w:ascii="Adelle Rg" w:hAnsi="Adelle Rg"/>
+          <w:sz w:val="28"/>
+          <w:szCs w:val="28"/>
+        </w:rPr>
+        <w:t xml:space="preserve">to carry on the activities of the </w:t>
+      </w:r>
+      <w:r>
+        <w:rPr>
+          <w:rFonts w:ascii="Adelle Rg" w:hAnsi="Adelle Rg"/>
+          <w:sz w:val="28"/>
+          <w:szCs w:val="28"/>
+        </w:rPr>
+        <w:t>troop and help in the sea</w:t>
+      </w:r>
+      <w:r>
+        <w:rPr>
+          <w:rFonts w:ascii="Adelle Rg" w:hAnsi="Adelle Rg"/>
+          <w:sz w:val="28"/>
+          <w:szCs w:val="28"/>
+        </w:rPr>
+        <w:t>r</w:t>
+      </w:r>
+      <w:r>
+        <w:rPr>
+          <w:rFonts w:ascii="Adelle Rg" w:hAnsi="Adelle Rg"/>
+          <w:sz w:val="28"/>
+          <w:szCs w:val="28"/>
+        </w:rPr>
+        <w:t xml:space="preserve">ch </w:t>
+      </w:r>
+      <w:r>
+        <w:rPr>
+          <w:rFonts w:ascii="Adelle Rg" w:hAnsi="Adelle Rg"/>
+          <w:sz w:val="28"/>
+          <w:szCs w:val="28"/>
+        </w:rPr>
+        <w:t>for a new leader</w:t>
+      </w:r>
+      <w:r>
+        <w:rPr>
+          <w:rFonts w:ascii="Adelle Rg" w:hAnsi="Adelle Rg"/>
+          <w:sz w:val="28"/>
+          <w:szCs w:val="28"/>
+        </w:rPr>
+        <w:t xml:space="preserve">. </w:t>
+      </w:r>
+      <w:r>
+        <w:rPr>
+          <w:rFonts w:ascii="Adelle Rg" w:hAnsi="Adelle Rg"/>
+          <w:sz w:val="28"/>
+          <w:szCs w:val="28"/>
+        </w:rPr>
+        <w:t xml:space="preserve">You also will help fill Boards of Review for the scouts in your troop and assist with courts of honor to recognize those scouts’ achievements. </w:t>
+      </w:r>
+      <w:r>
+        <w:rPr>
+          <w:rFonts w:ascii="Adelle Rg" w:hAnsi="Adelle Rg"/>
+          <w:sz w:val="28"/>
+          <w:szCs w:val="28"/>
+        </w:rPr>
+        <w:t>Will you</w:t>
+      </w:r>
+      <w:r>
+        <w:rPr>
+          <w:rFonts w:ascii="Adelle Rg" w:hAnsi="Adelle Rg"/>
+          <w:sz w:val="28"/>
+          <w:szCs w:val="28"/>
+        </w:rPr>
+        <w:t>,</w:t>
+      </w:r>
+      <w:r>
+        <w:rPr>
+          <w:rFonts w:ascii="Adelle Rg" w:hAnsi="Adelle Rg"/>
+          <w:sz w:val="28"/>
+          <w:szCs w:val="28"/>
+        </w:rPr>
+        <w:t xml:space="preserve"> as a committee</w:t>
+      </w:r>
+      <w:r>
+        <w:rPr>
+          <w:rFonts w:ascii="Adelle Rg" w:hAnsi="Adelle Rg"/>
+          <w:sz w:val="28"/>
+          <w:szCs w:val="28"/>
+        </w:rPr>
+        <w:t>,</w:t>
+      </w:r>
+      <w:r>
+        <w:rPr>
+          <w:rFonts w:ascii="Adelle Rg" w:hAnsi="Adelle Rg"/>
+          <w:sz w:val="28"/>
+          <w:szCs w:val="28"/>
+        </w:rPr>
+        <w:t xml:space="preserve"> assume these responsibilities for the coming year?</w:t>
+      </w:r>
+      <w:r>
+        <w:rPr>
+          <w:rStyle w:val="FootnoteReference"/>
+          <w:rFonts w:ascii="Calibri" w:hAnsi="Calibri" w:cs="Calibri"/>
+          <w:sz w:val="28"/>
+          <w:szCs w:val="28"/>
+        </w:rPr>
+        <w:footnoteReference w:id="4"/>
+      </w:r>
+    </w:p>
+    <w:p>
+      <w:pPr>
+        <w:spacing w:line="480" w:lineRule="auto"/>
+        <w:jc w:val="center"/>
+        <w:rPr>
+          <w:rStyle w:val="SubtleEmphasis"/>
+        </w:rPr>
+      </w:pPr>
+      <w:r>
+        <w:rPr>
+          <w:rStyle w:val="SubtleEmphasis"/>
+        </w:rPr>
+        <w:lastRenderedPageBreak/>
+        <w:t>&lt;Wait for the C</w:t>
+      </w:r>
+      <w:r>
+        <w:rPr>
+          <w:rStyle w:val="SubtleEmphasis"/>
+        </w:rPr>
+        <w:t xml:space="preserve">ommittee members present </w:t>
+      </w:r>
+      <w:r>
+        <w:rPr>
+          <w:rStyle w:val="SubtleEmphasis"/>
+        </w:rPr>
+        <w:t>to answer, then when an affirmative is given. present the membership card and shakes hands.&gt;</w:t>
+      </w:r>
+    </w:p>
+    <w:p>
+      <w:pPr>
+        <w:spacing w:line="480" w:lineRule="auto"/>
+        <w:rPr>
+          <w:rFonts w:ascii="Adelle Rg" w:hAnsi="Adelle Rg"/>
+          <w:sz w:val="28"/>
+          <w:szCs w:val="28"/>
+        </w:rPr>
+      </w:pPr>
+      <w:r>
+        <w:rPr>
+          <w:rStyle w:val="Strong"/>
+          <w:rFonts w:ascii="Adelle Rg" w:hAnsi="Adelle Rg" w:cs="Arial"/>
+          <w:color w:val="000000"/>
+          <w:sz w:val="28"/>
+          <w:szCs w:val="28"/>
+        </w:rPr>
+        <w:t>Commissioner:</w:t>
+      </w:r>
+      <w:r>
+        <w:rPr>
+          <w:rStyle w:val="Strong"/>
+          <w:rFonts w:ascii="Calibri" w:hAnsi="Calibri" w:cs="Calibri"/>
+          <w:color w:val="000000"/>
+          <w:sz w:val="28"/>
+          <w:szCs w:val="28"/>
+        </w:rPr>
+        <w:t> </w:t>
+      </w:r>
+      <w:r>
+        <w:rPr>
+          <w:rFonts w:ascii="Adelle Rg" w:hAnsi="Adelle Rg"/>
+          <w:sz w:val="28"/>
+          <w:szCs w:val="28"/>
+        </w:rPr>
+        <w:t xml:space="preserve">Will </w:t>
+      </w:r>
+      <w:r>
+        <w:rPr>
+          <w:rStyle w:val="SubtleEmphasis"/>
+        </w:rPr>
+        <w:t>&lt;name&gt;</w:t>
+      </w:r>
+      <w:r>
+        <w:rPr>
+          <w:rFonts w:ascii="Adelle Rg" w:hAnsi="Adelle Rg"/>
+          <w:sz w:val="28"/>
+          <w:szCs w:val="28"/>
+        </w:rPr>
+        <w:t xml:space="preserve">, the </w:t>
+      </w:r>
+      <w:r>
+        <w:rPr>
+          <w:rFonts w:ascii="Adelle Rg" w:hAnsi="Adelle Rg"/>
+          <w:sz w:val="28"/>
+          <w:szCs w:val="28"/>
+        </w:rPr>
+        <w:t>Scoutmaster</w:t>
+      </w:r>
+      <w:r>
+        <w:rPr>
+          <w:rFonts w:ascii="Adelle Rg" w:hAnsi="Adelle Rg"/>
+          <w:sz w:val="28"/>
+          <w:szCs w:val="28"/>
+        </w:rPr>
+        <w:t>, and assistant</w:t>
+      </w:r>
+      <w:r>
+        <w:rPr>
+          <w:rFonts w:ascii="Adelle Rg" w:hAnsi="Adelle Rg"/>
+          <w:sz w:val="28"/>
+          <w:szCs w:val="28"/>
+        </w:rPr>
+        <w:t xml:space="preserve"> scoutmaster</w:t>
+      </w:r>
+      <w:r>
+        <w:rPr>
+          <w:rFonts w:ascii="Adelle Rg" w:hAnsi="Adelle Rg"/>
+          <w:i/>
+          <w:iCs/>
+          <w:sz w:val="28"/>
+          <w:szCs w:val="28"/>
+        </w:rPr>
+        <w:t>(s)</w:t>
+      </w:r>
+      <w:r>
+        <w:rPr>
+          <w:rFonts w:ascii="Adelle Rg" w:hAnsi="Adelle Rg"/>
+          <w:sz w:val="28"/>
+          <w:szCs w:val="28"/>
+        </w:rPr>
+        <w:t xml:space="preserve">, </w:t>
+      </w:r>
+      <w:r>
+        <w:rPr>
+          <w:rStyle w:val="SubtleEmphasis"/>
+        </w:rPr>
+        <w:t>&lt;name(s)&gt;</w:t>
+      </w:r>
+      <w:r>
+        <w:rPr>
+          <w:rFonts w:ascii="Adelle Rg" w:hAnsi="Adelle Rg"/>
+          <w:sz w:val="28"/>
+          <w:szCs w:val="28"/>
+        </w:rPr>
+        <w:t xml:space="preserve">, </w:t>
+      </w:r>
+      <w:r>
+        <w:rPr>
+          <w:rFonts w:ascii="Adelle Rg" w:hAnsi="Adelle Rg"/>
+          <w:sz w:val="28"/>
+          <w:szCs w:val="28"/>
+        </w:rPr>
+        <w:t xml:space="preserve">please </w:t>
+      </w:r>
+      <w:r>
+        <w:rPr>
+          <w:rFonts w:ascii="Adelle Rg" w:hAnsi="Adelle Rg"/>
+          <w:sz w:val="28"/>
+          <w:szCs w:val="28"/>
+        </w:rPr>
+        <w:t>come forward.</w:t>
+      </w:r>
+      <w:r>
+        <w:rPr>
+          <w:rFonts w:ascii="Calibri" w:hAnsi="Calibri" w:cs="Calibri"/>
+          <w:sz w:val="28"/>
+          <w:szCs w:val="28"/>
+        </w:rPr>
+        <w:t> </w:t>
+      </w:r>
+    </w:p>
+    <w:p>
+      <w:pPr>
+        <w:spacing w:line="480" w:lineRule="auto"/>
+        <w:rPr>
+          <w:rFonts w:ascii="Adelle Rg" w:hAnsi="Adelle Rg"/>
+          <w:sz w:val="28"/>
+          <w:szCs w:val="28"/>
+        </w:rPr>
+      </w:pPr>
+      <w:r>
+        <w:rPr>
+          <w:rFonts w:ascii="Adelle Rg" w:hAnsi="Adelle Rg"/>
+          <w:sz w:val="28"/>
+          <w:szCs w:val="28"/>
+        </w:rPr>
+        <w:t xml:space="preserve">Ladies and gentlemen, to you, we are entrusting the responsibility of guiding our youth through the Scouting program. </w:t>
+      </w:r>
+      <w:r>
+        <w:rPr>
+          <w:rFonts w:ascii="Adelle Rg" w:hAnsi="Adelle Rg"/>
+          <w:sz w:val="28"/>
+          <w:szCs w:val="28"/>
+        </w:rPr>
+        <w:t xml:space="preserve">The Scoutmaster is responsible for mentoring the youth leaders through the methods of scouting, guiding them along their journey in scouting by living as a daily example of the Scout Oath and Law in action. The Assistant Scoutmaster(s) are charged with the responsibility to support the Scoutmaster in his duties, assuming his\her role when absent, and mentoring the scouts in the troop and patrols, helping to develop their leadership skills, and guiding them on their scouting journey through exemplifying daily the Scout Oath and Law in your daily lives. </w:t>
+      </w:r>
+      <w:r>
+        <w:rPr>
+          <w:rFonts w:ascii="Adelle Rg" w:hAnsi="Adelle Rg"/>
+          <w:sz w:val="28"/>
+          <w:szCs w:val="28"/>
+        </w:rPr>
+        <w:t xml:space="preserve">On your </w:t>
+      </w:r>
+      <w:r>
+        <w:rPr>
+          <w:rFonts w:ascii="Adelle Rg" w:hAnsi="Adelle Rg"/>
+          <w:sz w:val="28"/>
+          <w:szCs w:val="28"/>
+        </w:rPr>
+        <w:t xml:space="preserve">collective </w:t>
+      </w:r>
+      <w:r>
+        <w:rPr>
+          <w:rFonts w:ascii="Adelle Rg" w:hAnsi="Adelle Rg"/>
+          <w:sz w:val="28"/>
+          <w:szCs w:val="28"/>
+        </w:rPr>
+        <w:t>shoulders rests t</w:t>
+      </w:r>
+      <w:r>
+        <w:rPr>
+          <w:rFonts w:ascii="Adelle Rg" w:hAnsi="Adelle Rg"/>
+          <w:sz w:val="28"/>
+          <w:szCs w:val="28"/>
+        </w:rPr>
+        <w:t>he future of tomorrow's citizen leaders</w:t>
+      </w:r>
+      <w:r>
+        <w:rPr>
+          <w:rFonts w:ascii="Adelle Rg" w:hAnsi="Adelle Rg"/>
+          <w:sz w:val="28"/>
+          <w:szCs w:val="28"/>
+        </w:rPr>
+        <w:t>. Are you prepared to accept this responsibility?</w:t>
+      </w:r>
+      <w:r>
+        <w:rPr>
+          <w:rFonts w:ascii="Calibri" w:hAnsi="Calibri" w:cs="Calibri"/>
+          <w:sz w:val="28"/>
+          <w:szCs w:val="28"/>
+        </w:rPr>
+        <w:t> </w:t>
+      </w:r>
+    </w:p>
+    <w:p>
+      <w:pPr>
+        <w:spacing w:line="480" w:lineRule="auto"/>
+        <w:jc w:val="center"/>
+        <w:rPr>
+          <w:rStyle w:val="SubtleEmphasis"/>
+        </w:rPr>
+      </w:pPr>
+      <w:r>
+        <w:rPr>
+          <w:rStyle w:val="SubtleEmphasis"/>
+        </w:rPr>
+        <w:t xml:space="preserve">&lt;Wait for the </w:t>
+      </w:r>
+      <w:r>
+        <w:rPr>
+          <w:rStyle w:val="SubtleEmphasis"/>
+        </w:rPr>
+        <w:t>CM and AC(s)</w:t>
+      </w:r>
+      <w:r>
+        <w:rPr>
+          <w:rStyle w:val="SubtleEmphasis"/>
+        </w:rPr>
+        <w:t xml:space="preserve"> to answer, then when an affirmative is given. present the membership card and shakes hands.&gt;</w:t>
+      </w:r>
+    </w:p>
+    <w:p>
+      <w:pPr>
+        <w:spacing w:line="480" w:lineRule="auto"/>
+        <w:rPr>
+          <w:rFonts w:ascii="Adelle Rg" w:hAnsi="Adelle Rg"/>
+          <w:sz w:val="28"/>
+          <w:szCs w:val="28"/>
+        </w:rPr>
+      </w:pPr>
+      <w:r>
+        <w:rPr>
+          <w:rStyle w:val="Strong"/>
+          <w:rFonts w:ascii="Adelle Rg" w:hAnsi="Adelle Rg" w:cs="Arial"/>
+          <w:color w:val="000000"/>
+          <w:sz w:val="28"/>
+          <w:szCs w:val="28"/>
         </w:rPr>
         <w:lastRenderedPageBreak/>
         <w:t>Commissioner:</w:t>
@@ -134,98 +2097,135 @@
       <w:r>
         <w:rPr>
           <w:rStyle w:val="Strong"/>
+          <w:rFonts w:ascii="Calibri" w:hAnsi="Calibri" w:cs="Calibri"/>
+          <w:color w:val="000000"/>
+          <w:sz w:val="28"/>
+          <w:szCs w:val="28"/>
+        </w:rPr>
+        <w:t> </w:t>
+      </w:r>
+      <w:r>
+        <w:rPr>
+          <w:rFonts w:ascii="Adelle Rg" w:hAnsi="Adelle Rg"/>
+          <w:sz w:val="28"/>
+          <w:szCs w:val="28"/>
+        </w:rPr>
+        <w:t xml:space="preserve">It is always </w:t>
+      </w:r>
+      <w:r>
+        <w:rPr>
+          <w:rFonts w:ascii="Adelle Rg" w:hAnsi="Adelle Rg"/>
+          <w:sz w:val="28"/>
+          <w:szCs w:val="28"/>
+        </w:rPr>
+        <w:t xml:space="preserve">my honor and </w:t>
+      </w:r>
+      <w:r>
+        <w:rPr>
+          <w:rFonts w:ascii="Adelle Rg" w:hAnsi="Adelle Rg"/>
+          <w:sz w:val="28"/>
+          <w:szCs w:val="28"/>
+        </w:rPr>
+        <w:t xml:space="preserve">pleasure to </w:t>
+      </w:r>
+      <w:r>
+        <w:rPr>
+          <w:rFonts w:ascii="Adelle Rg" w:hAnsi="Adelle Rg"/>
+          <w:sz w:val="28"/>
+          <w:szCs w:val="28"/>
+        </w:rPr>
+        <w:t xml:space="preserve">be allowed to </w:t>
+      </w:r>
+      <w:r>
+        <w:rPr>
+          <w:rFonts w:ascii="Adelle Rg" w:hAnsi="Adelle Rg"/>
+          <w:sz w:val="28"/>
+          <w:szCs w:val="28"/>
+        </w:rPr>
+        <w:t xml:space="preserve">present a charter to an organization </w:t>
+      </w:r>
+      <w:r>
+        <w:rPr>
+          <w:rFonts w:ascii="Adelle Rg" w:hAnsi="Adelle Rg"/>
+          <w:sz w:val="28"/>
+          <w:szCs w:val="28"/>
+        </w:rPr>
+        <w:t xml:space="preserve">making the journey along the Scouting path, as </w:t>
+      </w:r>
+      <w:r>
+        <w:rPr>
+          <w:rFonts w:ascii="Adelle Rg" w:hAnsi="Adelle Rg"/>
+          <w:sz w:val="28"/>
+          <w:szCs w:val="28"/>
+        </w:rPr>
+        <w:t>Troop</w:t>
+      </w:r>
+      <w:bookmarkStart w:id="0" w:name="_GoBack"/>
+      <w:bookmarkEnd w:id="0"/>
+      <w:r>
+        <w:rPr>
+          <w:rFonts w:ascii="Adelle Rg" w:hAnsi="Adelle Rg"/>
+          <w:sz w:val="28"/>
+          <w:szCs w:val="28"/>
         </w:rPr>
         <w:t xml:space="preserve"> </w:t>
       </w:r>
       <w:r>
-        <w:t>I want to</w:t>
-      </w:r>
-      <w:r>
-        <w:t xml:space="preserve"> thank you for this opportunity to be with you tonight to recognize and celebrate </w:t>
-      </w:r>
-      <w:r>
-        <w:rPr>
-          <w:rStyle w:val="SubtleEmphasis"/>
-        </w:rPr>
-        <w:t xml:space="preserve">&lt;name of chartered organization&gt; </w:t>
-      </w:r>
-      <w:r>
-        <w:t xml:space="preserve">for their continued commitment to the youth in our area by sponsoring and hosting Boy Scout Troop &lt;troop number&gt;. Since our founding in 1915, the Boy Scouts of America has partnered with local civic and religious institutions to deliver a program of moral and character development through a program dedicated to teaching outdoor skills, citizenship, </w:t>
-      </w:r>
-      <w:proofErr w:type="gramStart"/>
-      <w:r>
-        <w:t>and .</w:t>
-      </w:r>
-      <w:proofErr w:type="gramEnd"/>
-      <w:r>
+        <w:rPr>
+          <w:rStyle w:val="SubtleEmphasis"/>
+        </w:rPr>
+        <w:t>&lt;number&gt;</w:t>
+      </w:r>
+      <w:r>
+        <w:rPr>
+          <w:rFonts w:ascii="Adelle Rg" w:hAnsi="Adelle Rg"/>
+          <w:sz w:val="28"/>
+          <w:szCs w:val="28"/>
+        </w:rPr>
         <w:t xml:space="preserve"> </w:t>
+      </w:r>
+      <w:r>
+        <w:rPr>
+          <w:rFonts w:ascii="Adelle Rg" w:hAnsi="Adelle Rg"/>
+          <w:sz w:val="28"/>
+          <w:szCs w:val="28"/>
+        </w:rPr>
+        <w:t xml:space="preserve">is now travelling. </w:t>
+      </w:r>
+      <w:r>
+        <w:rPr>
+          <w:rFonts w:ascii="Adelle Rg" w:hAnsi="Adelle Rg"/>
+          <w:sz w:val="28"/>
+          <w:szCs w:val="28"/>
+        </w:rPr>
+        <w:t xml:space="preserve">I wish you </w:t>
+      </w:r>
+      <w:r>
+        <w:rPr>
+          <w:rFonts w:ascii="Adelle Rg" w:hAnsi="Adelle Rg"/>
+          <w:sz w:val="28"/>
+          <w:szCs w:val="28"/>
+        </w:rPr>
+        <w:t xml:space="preserve">all </w:t>
+      </w:r>
+      <w:r>
+        <w:rPr>
+          <w:rFonts w:ascii="Adelle Rg" w:hAnsi="Adelle Rg"/>
+          <w:sz w:val="28"/>
+          <w:szCs w:val="28"/>
+        </w:rPr>
+        <w:t>continued success in carrying on this tradition.</w:t>
       </w:r>
     </w:p>
     <w:p>
-      <w:r>
-        <w:br w:type="page"/>
-      </w:r>
-    </w:p>
-    <w:p>
-      <w:bookmarkStart w:id="0" w:name="_GoBack"/>
-      <w:bookmarkEnd w:id="0"/>
-    </w:p>
-    <w:p>
-      <w:r>
-        <w:t xml:space="preserve">Opening Statement I am pleased to be with you to recognize the great relationship that exists between the Boy Scouts of America and _______________ (name of organization). The Boy Scouts of America exists primarily to serve chartered organizations and their needs as they reach out to serve youth of their respective organizations and youth in the nearby community. In recognition of this great relationship, I would like to call forward </w:t>
-      </w:r>
-      <w:proofErr w:type="gramStart"/>
-      <w:r>
-        <w:t>at this time</w:t>
-      </w:r>
-      <w:proofErr w:type="gramEnd"/>
-      <w:r>
-        <w:t xml:space="preserve"> the chair and members of the unit committee. Charge to the Unit Committee You have assumed the responsibility of being the board of directors for Boy Scout Pack/Troop/Team/Crew/Post __________ (number) at _____________ (organization). The chair of the committee presides over the monthly meetings of the unit committee </w:t>
-      </w:r>
-      <w:proofErr w:type="gramStart"/>
-      <w:r>
-        <w:t>and also</w:t>
-      </w:r>
-      <w:proofErr w:type="gramEnd"/>
-      <w:r>
-        <w:t xml:space="preserve"> assumes the direction of the unit should the unit leader or assistants be unable to serve in their leadership capacity. As members of the committee, you have assumed the role of providing the unit with outdoor opportunities, providing advancement opportunities, providing the unit with information on events and activities conducted by the district and council, providing transportation if the need exists for unit activities, and providing financial stability in support of approved money-raising projects for unit activities; and guaranteeing continuity of the unit through the years. On behalf of the chartered organization, do you accept these responsibilities to be accomplished to the best of your ability? If so, answer ‘We do.’ (Committee members respond.) Congratulations! Here are your registration cards. (Present cards to each person.) Charge to the Unit Leader and/or Assistants (Call forward the unit leader and assistants before the combined assembly.) You have accepted a major role on behalf of this chartered organization by assuming leadership of young people who will enjoy the Scouting program. You have accepted the responsibility of providing weekly programs, monthly activities, and participation in council and district events for your unit members. The time you devote to these young people will only be rewarded in the satisfaction you get from seeing them grow into great American citizens who will live by the Scout Oath and Law. Do you accept the mantle of this great responsibility? If so, answer ‘We do.’ Congratulations! Please accept these registration cards as a token of your commission in Scouting. Charge to the Chartered Organization Representative (Call the Chartered Organization Representative forward.) You have been appointed by your chartered organization to represent it as a voice in the local council of the Boy Scouts of America. You become an automatic voting member of the Crossroads of America Council and represent your organization at the annual council meeting, which selects leadership for the council for each ensuing year. In addition, you have the responsibility of coordinating the various Scouting units that exist in your chartered organization, making sure that they work one with the other to coordinate a natural graduation program from the Cub Scout pack to Boy Scout troop to Varsity Scout team or Venturing crew or Explorer post. We hope you will also </w:t>
-      </w:r>
-      <w:proofErr w:type="gramStart"/>
-      <w:r>
-        <w:t>provide assistance to</w:t>
-      </w:r>
-      <w:proofErr w:type="gramEnd"/>
-      <w:r>
-        <w:t xml:space="preserve"> the district whenever and wherever your time could be made available, in addition to your responsibilities to your local organization and the local council. Will you accept this responsibility? If so, answer “I will”. (Present registration card) Junior Leaders (if Troop) (Call forth all youth leaders) You have been selected as the youth leaders this unit. You will be expected to be an example and you will be asked to provide leadership, program ideas, and initiative to all members of the unit who fall under your influence. You are, above all, expected to abide by the Scout Oath and Law and set a leadership pattern for all to follow. Will you accept these responsibilities? If so, answer “We will”. (Present registration cards) Charge to Members of Pack Will all members of the pack please stand? As members of the Scout unit will you do your best to attend meetings regularly, </w:t>
-      </w:r>
-      <w:proofErr w:type="gramStart"/>
-      <w:r>
-        <w:t>provide assistance to</w:t>
-      </w:r>
-      <w:proofErr w:type="gramEnd"/>
-      <w:r>
-        <w:t xml:space="preserve"> your leaders, take the opportunity to pursue advancement and demonstrate your willingness at all times to abide by the Scout Oath and Law? If so, answer “We will”. (Present cards) Charge to Parents Will all parents stand? As </w:t>
-      </w:r>
-      <w:r>
-        <w:lastRenderedPageBreak/>
-        <w:t xml:space="preserve">parents you are expected to attend all </w:t>
-      </w:r>
-      <w:proofErr w:type="gramStart"/>
-      <w:r>
-        <w:t>parents</w:t>
-      </w:r>
-      <w:proofErr w:type="gramEnd"/>
-      <w:r>
-        <w:t xml:space="preserve"> meetings of the unit, assist with needed transportation, provide leadership support when needed, and be willing helpers in time of need in order to provide the unit with an outstanding program, quality leadership and good parental support. If you are willing to do your best to support the leadership of the chartered organization and provide what assistance you can give to the program, please answer “We Will”. Charge to the Organization Will all members of ____________ (name of chartered organization) please stand? You have heard the unit committee, the unit leadership, the Chartered Organization Representative, the junior leaders (if troop), members of the unit, and parents all pledge their support to the Scouting program in this chartered organization. May we ask you to cooperate and work with the Scout leadership chosen by your chartered organization and provide, whenever called upon, assistance and help to make this program a vibrant living part of the youth outreach of your congregation? If so, answer “We Will”. Charge to the Head of the Organization You have heard of the pledge of commitment of all these members of your organization and the unit in supporting the BSA Scouting program as a major youth program for your organization. With the acknowledgment of this support, I am pleased to present to you the charter signifying your right to use the Scouting program for the year ahead in a way that conforms with both the rules and regulations of your chartered organization and those of Scouting. On behalf of the National Council of the Boy Scouts of America, I present your charter and pledge the cooperation of the local district, council, area, and region to help make the program a vibrant living part of your organization and community. I would also like </w:t>
-      </w:r>
-      <w:proofErr w:type="gramStart"/>
-      <w:r>
-        <w:t>at this time</w:t>
-      </w:r>
-      <w:proofErr w:type="gramEnd"/>
-      <w:r>
-        <w:t xml:space="preserve"> to introduce the volunteers (if present) from our district who will provide support for you. May I introduce (the district chair, your commissioner and/or district commissioner, and any other visiting Scouters) who will help you carry out an effective program of Scouting for the year ahead. Thank you for the opportunity to present the charter and thank you for accepting Scouting as a program of action for your organization.</w:t>
-      </w:r>
+      <w:pPr>
+        <w:spacing w:line="480" w:lineRule="auto"/>
+        <w:rPr>
+          <w:rFonts w:ascii="Adelle Rg" w:hAnsi="Adelle Rg"/>
+          <w:sz w:val="28"/>
+          <w:szCs w:val="28"/>
+        </w:rPr>
+      </w:pPr>
     </w:p>
     <w:sectPr>
       <w:pgSz w:w="12240" w:h="15840"/>
@@ -235,6 +2235,288 @@
     </w:sectPr>
   </w:body>
 </w:document>
+</file>
+
+<file path=word/endnotes.xml><?xml version="1.0" encoding="utf-8"?>
+<w:endnotes xmlns:wpc="http://schemas.microsoft.com/office/word/2010/wordprocessingCanvas" xmlns:cx="http://schemas.microsoft.com/office/drawing/2014/chartex" xmlns:cx1="http://schemas.microsoft.com/office/drawing/2015/9/8/chartex" xmlns:cx2="http://schemas.microsoft.com/office/drawing/2015/10/21/chartex" xmlns:cx3="http://schemas.microsoft.com/office/drawing/2016/5/9/chartex" xmlns:cx4="http://schemas.microsoft.com/office/drawing/2016/5/10/chartex" xmlns:cx5="http://schemas.microsoft.com/office/drawing/2016/5/11/chartex" xmlns:cx6="http://schemas.microsoft.com/office/drawing/2016/5/12/chartex" xmlns:cx7="http://schemas.microsoft.com/office/drawing/2016/5/13/chartex" xmlns:cx8="http://schemas.microsoft.com/office/drawing/2016/5/14/chartex" xmlns:mc="http://schemas.openxmlformats.org/markup-compatibility/2006" xmlns:aink="http://schemas.microsoft.com/office/drawing/2016/ink" xmlns:am3d="http://schemas.microsoft.com/office/drawing/2017/model3d" xmlns:o="urn:schemas-microsoft-com:office:office" xmlns:r="http://schemas.openxmlformats.org/officeDocument/2006/relationships" xmlns:m="http://schemas.openxmlformats.org/officeDocument/2006/math" xmlns:v="urn:schemas-microsoft-com:vml" xmlns:wp14="http://schemas.microsoft.com/office/word/2010/wordprocessingDrawing" xmlns:wp="http://schemas.openxmlformats.org/drawingml/2006/wordprocessingDrawing" xmlns:w10="urn:schemas-microsoft-com:office:word" xmlns:w="http://schemas.openxmlformats.org/wordprocessingml/2006/main" xmlns:w14="http://schemas.microsoft.com/office/word/2010/wordml" xmlns:w15="http://schemas.microsoft.com/office/word/2012/wordml" xmlns:w16cid="http://schemas.microsoft.com/office/word/2016/wordml/cid" xmlns:w16se="http://schemas.microsoft.com/office/word/2015/wordml/symex" xmlns:wpg="http://schemas.microsoft.com/office/word/2010/wordprocessingGroup" xmlns:wpi="http://schemas.microsoft.com/office/word/2010/wordprocessingInk" xmlns:wne="http://schemas.microsoft.com/office/word/2006/wordml" xmlns:wps="http://schemas.microsoft.com/office/word/2010/wordprocessingShape" mc:Ignorable="w14 w15 w16se w16cid wp14">
+  <w:endnote w:type="separator" w:id="-1">
+    <w:p>
+      <w:pPr>
+        <w:spacing w:after="0" w:line="240" w:lineRule="auto"/>
+      </w:pPr>
+      <w:r>
+        <w:separator/>
+      </w:r>
+    </w:p>
+  </w:endnote>
+  <w:endnote w:type="continuationSeparator" w:id="0">
+    <w:p>
+      <w:pPr>
+        <w:spacing w:after="0" w:line="240" w:lineRule="auto"/>
+      </w:pPr>
+      <w:r>
+        <w:continuationSeparator/>
+      </w:r>
+    </w:p>
+  </w:endnote>
+</w:endnotes>
+</file>
+
+<file path=word/footnotes.xml><?xml version="1.0" encoding="utf-8"?>
+<w:footnotes xmlns:wpc="http://schemas.microsoft.com/office/word/2010/wordprocessingCanvas" xmlns:cx="http://schemas.microsoft.com/office/drawing/2014/chartex" xmlns:cx1="http://schemas.microsoft.com/office/drawing/2015/9/8/chartex" xmlns:cx2="http://schemas.microsoft.com/office/drawing/2015/10/21/chartex" xmlns:cx3="http://schemas.microsoft.com/office/drawing/2016/5/9/chartex" xmlns:cx4="http://schemas.microsoft.com/office/drawing/2016/5/10/chartex" xmlns:cx5="http://schemas.microsoft.com/office/drawing/2016/5/11/chartex" xmlns:cx6="http://schemas.microsoft.com/office/drawing/2016/5/12/chartex" xmlns:cx7="http://schemas.microsoft.com/office/drawing/2016/5/13/chartex" xmlns:cx8="http://schemas.microsoft.com/office/drawing/2016/5/14/chartex" xmlns:mc="http://schemas.openxmlformats.org/markup-compatibility/2006" xmlns:aink="http://schemas.microsoft.com/office/drawing/2016/ink" xmlns:am3d="http://schemas.microsoft.com/office/drawing/2017/model3d" xmlns:o="urn:schemas-microsoft-com:office:office" xmlns:r="http://schemas.openxmlformats.org/officeDocument/2006/relationships" xmlns:m="http://schemas.openxmlformats.org/officeDocument/2006/math" xmlns:v="urn:schemas-microsoft-com:vml" xmlns:wp14="http://schemas.microsoft.com/office/word/2010/wordprocessingDrawing" xmlns:wp="http://schemas.openxmlformats.org/drawingml/2006/wordprocessingDrawing" xmlns:w10="urn:schemas-microsoft-com:office:word" xmlns:w="http://schemas.openxmlformats.org/wordprocessingml/2006/main" xmlns:w14="http://schemas.microsoft.com/office/word/2010/wordml" xmlns:w15="http://schemas.microsoft.com/office/word/2012/wordml" xmlns:w16cid="http://schemas.microsoft.com/office/word/2016/wordml/cid" xmlns:w16se="http://schemas.microsoft.com/office/word/2015/wordml/symex" xmlns:wpg="http://schemas.microsoft.com/office/word/2010/wordprocessingGroup" xmlns:wpi="http://schemas.microsoft.com/office/word/2010/wordprocessingInk" xmlns:wne="http://schemas.microsoft.com/office/word/2006/wordml" xmlns:wps="http://schemas.microsoft.com/office/word/2010/wordprocessingShape" mc:Ignorable="w14 w15 w16se w16cid wp14">
+  <w:footnote w:type="separator" w:id="-1">
+    <w:p>
+      <w:pPr>
+        <w:spacing w:after="0" w:line="240" w:lineRule="auto"/>
+      </w:pPr>
+      <w:r>
+        <w:separator/>
+      </w:r>
+    </w:p>
+  </w:footnote>
+  <w:footnote w:type="continuationSeparator" w:id="0">
+    <w:p>
+      <w:pPr>
+        <w:spacing w:after="0" w:line="240" w:lineRule="auto"/>
+      </w:pPr>
+      <w:r>
+        <w:continuationSeparator/>
+      </w:r>
+    </w:p>
+  </w:footnote>
+  <w:footnote w:id="1">
+    <w:p>
+      <w:pPr>
+        <w:pStyle w:val="FootnoteText"/>
+      </w:pPr>
+      <w:r>
+        <w:rPr>
+          <w:rStyle w:val="FootnoteReference"/>
+        </w:rPr>
+        <w:footnoteRef/>
+      </w:r>
+      <w:r>
+        <w:t xml:space="preserve"> Add and women with the implementation of the “Girls program” to scouting in 2019.</w:t>
+      </w:r>
+    </w:p>
+  </w:footnote>
+  <w:footnote w:id="2">
+    <w:p>
+      <w:pPr>
+        <w:pStyle w:val="FootnoteText"/>
+      </w:pPr>
+      <w:r>
+        <w:rPr>
+          <w:rStyle w:val="FootnoteReference"/>
+        </w:rPr>
+        <w:footnoteRef/>
+      </w:r>
+      <w:r>
+        <w:t xml:space="preserve"> Or </w:t>
+      </w:r>
+      <w:proofErr w:type="gramStart"/>
+      <w:r>
+        <w:t>Chairwoman as the case may be</w:t>
+      </w:r>
+      <w:proofErr w:type="gramEnd"/>
+      <w:r>
+        <w:t>.</w:t>
+      </w:r>
+    </w:p>
+  </w:footnote>
+  <w:footnote w:id="3">
+    <w:p>
+      <w:pPr>
+        <w:pStyle w:val="FootnoteText"/>
+      </w:pPr>
+      <w:r>
+        <w:rPr>
+          <w:rStyle w:val="FootnoteReference"/>
+        </w:rPr>
+        <w:footnoteRef/>
+      </w:r>
+      <w:r>
+        <w:t xml:space="preserve"> Wherever the term Ladies and Gentlemen is used, it may be altered to reflect the gender makeup of the group being presented to, such as Ladies, Gentlemen, or Ladies and Gentlemen.</w:t>
+      </w:r>
+    </w:p>
+  </w:footnote>
+  <w:footnote w:id="4">
+    <w:p>
+      <w:pPr>
+        <w:pStyle w:val="FootnoteText"/>
+      </w:pPr>
+      <w:r>
+        <w:rPr>
+          <w:rStyle w:val="FootnoteReference"/>
+        </w:rPr>
+        <w:footnoteRef/>
+      </w:r>
+      <w:r>
+        <w:t xml:space="preserve"> If the committee is not present, omit the question and presentation of the membership cards</w:t>
+      </w:r>
+      <w:r>
+        <w:tab/>
+      </w:r>
+    </w:p>
+  </w:footnote>
+</w:footnotes>
+</file>
+
+<file path=word/numbering.xml><?xml version="1.0" encoding="utf-8"?>
+<w:numbering xmlns:wpc="http://schemas.microsoft.com/office/word/2010/wordprocessingCanvas" xmlns:cx="http://schemas.microsoft.com/office/drawing/2014/chartex" xmlns:cx1="http://schemas.microsoft.com/office/drawing/2015/9/8/chartex" xmlns:cx2="http://schemas.microsoft.com/office/drawing/2015/10/21/chartex" xmlns:cx3="http://schemas.microsoft.com/office/drawing/2016/5/9/chartex" xmlns:cx4="http://schemas.microsoft.com/office/drawing/2016/5/10/chartex" xmlns:cx5="http://schemas.microsoft.com/office/drawing/2016/5/11/chartex" xmlns:cx6="http://schemas.microsoft.com/office/drawing/2016/5/12/chartex" xmlns:cx7="http://schemas.microsoft.com/office/drawing/2016/5/13/chartex" xmlns:cx8="http://schemas.microsoft.com/office/drawing/2016/5/14/chartex" xmlns:mc="http://schemas.openxmlformats.org/markup-compatibility/2006" xmlns:aink="http://schemas.microsoft.com/office/drawing/2016/ink" xmlns:am3d="http://schemas.microsoft.com/office/drawing/2017/model3d" xmlns:o="urn:schemas-microsoft-com:office:office" xmlns:r="http://schemas.openxmlformats.org/officeDocument/2006/relationships" xmlns:m="http://schemas.openxmlformats.org/officeDocument/2006/math" xmlns:v="urn:schemas-microsoft-com:vml" xmlns:wp14="http://schemas.microsoft.com/office/word/2010/wordprocessingDrawing" xmlns:wp="http://schemas.openxmlformats.org/drawingml/2006/wordprocessingDrawing" xmlns:w10="urn:schemas-microsoft-com:office:word" xmlns:w="http://schemas.openxmlformats.org/wordprocessingml/2006/main" xmlns:w14="http://schemas.microsoft.com/office/word/2010/wordml" xmlns:w15="http://schemas.microsoft.com/office/word/2012/wordml" xmlns:w16cid="http://schemas.microsoft.com/office/word/2016/wordml/cid" xmlns:w16se="http://schemas.microsoft.com/office/word/2015/wordml/symex" xmlns:wpg="http://schemas.microsoft.com/office/word/2010/wordprocessingGroup" xmlns:wpi="http://schemas.microsoft.com/office/word/2010/wordprocessingInk" xmlns:wne="http://schemas.microsoft.com/office/word/2006/wordml" xmlns:wps="http://schemas.microsoft.com/office/word/2010/wordprocessingShape" mc:Ignorable="w14 w15 w16se w16cid wp14">
+  <w:abstractNum w:abstractNumId="0" w15:restartNumberingAfterBreak="0">
+    <w:nsid w:val="6AB20CB6"/>
+    <w:multiLevelType w:val="multilevel"/>
+    <w:tmpl w:val="9E94038C"/>
+    <w:lvl w:ilvl="0">
+      <w:start w:val="1"/>
+      <w:numFmt w:val="bullet"/>
+      <w:lvlText w:val=""/>
+      <w:lvlJc w:val="left"/>
+      <w:pPr>
+        <w:tabs>
+          <w:tab w:val="num" w:pos="720"/>
+        </w:tabs>
+        <w:ind w:left="720" w:hanging="360"/>
+      </w:pPr>
+      <w:rPr>
+        <w:rFonts w:ascii="Wingdings" w:hAnsi="Wingdings" w:hint="default"/>
+        <w:sz w:val="20"/>
+      </w:rPr>
+    </w:lvl>
+    <w:lvl w:ilvl="1" w:tentative="1">
+      <w:start w:val="1"/>
+      <w:numFmt w:val="bullet"/>
+      <w:lvlText w:val=""/>
+      <w:lvlJc w:val="left"/>
+      <w:pPr>
+        <w:tabs>
+          <w:tab w:val="num" w:pos="1440"/>
+        </w:tabs>
+        <w:ind w:left="1440" w:hanging="360"/>
+      </w:pPr>
+      <w:rPr>
+        <w:rFonts w:ascii="Wingdings" w:hAnsi="Wingdings" w:hint="default"/>
+        <w:sz w:val="20"/>
+      </w:rPr>
+    </w:lvl>
+    <w:lvl w:ilvl="2" w:tentative="1">
+      <w:start w:val="1"/>
+      <w:numFmt w:val="bullet"/>
+      <w:lvlText w:val=""/>
+      <w:lvlJc w:val="left"/>
+      <w:pPr>
+        <w:tabs>
+          <w:tab w:val="num" w:pos="2160"/>
+        </w:tabs>
+        <w:ind w:left="2160" w:hanging="360"/>
+      </w:pPr>
+      <w:rPr>
+        <w:rFonts w:ascii="Wingdings" w:hAnsi="Wingdings" w:hint="default"/>
+        <w:sz w:val="20"/>
+      </w:rPr>
+    </w:lvl>
+    <w:lvl w:ilvl="3" w:tentative="1">
+      <w:start w:val="1"/>
+      <w:numFmt w:val="bullet"/>
+      <w:lvlText w:val=""/>
+      <w:lvlJc w:val="left"/>
+      <w:pPr>
+        <w:tabs>
+          <w:tab w:val="num" w:pos="2880"/>
+        </w:tabs>
+        <w:ind w:left="2880" w:hanging="360"/>
+      </w:pPr>
+      <w:rPr>
+        <w:rFonts w:ascii="Wingdings" w:hAnsi="Wingdings" w:hint="default"/>
+        <w:sz w:val="20"/>
+      </w:rPr>
+    </w:lvl>
+    <w:lvl w:ilvl="4" w:tentative="1">
+      <w:start w:val="1"/>
+      <w:numFmt w:val="bullet"/>
+      <w:lvlText w:val=""/>
+      <w:lvlJc w:val="left"/>
+      <w:pPr>
+        <w:tabs>
+          <w:tab w:val="num" w:pos="3600"/>
+        </w:tabs>
+        <w:ind w:left="3600" w:hanging="360"/>
+      </w:pPr>
+      <w:rPr>
+        <w:rFonts w:ascii="Wingdings" w:hAnsi="Wingdings" w:hint="default"/>
+        <w:sz w:val="20"/>
+      </w:rPr>
+    </w:lvl>
+    <w:lvl w:ilvl="5" w:tentative="1">
+      <w:start w:val="1"/>
+      <w:numFmt w:val="bullet"/>
+      <w:lvlText w:val=""/>
+      <w:lvlJc w:val="left"/>
+      <w:pPr>
+        <w:tabs>
+          <w:tab w:val="num" w:pos="4320"/>
+        </w:tabs>
+        <w:ind w:left="4320" w:hanging="360"/>
+      </w:pPr>
+      <w:rPr>
+        <w:rFonts w:ascii="Wingdings" w:hAnsi="Wingdings" w:hint="default"/>
+        <w:sz w:val="20"/>
+      </w:rPr>
+    </w:lvl>
+    <w:lvl w:ilvl="6" w:tentative="1">
+      <w:start w:val="1"/>
+      <w:numFmt w:val="bullet"/>
+      <w:lvlText w:val=""/>
+      <w:lvlJc w:val="left"/>
+      <w:pPr>
+        <w:tabs>
+          <w:tab w:val="num" w:pos="5040"/>
+        </w:tabs>
+        <w:ind w:left="5040" w:hanging="360"/>
+      </w:pPr>
+      <w:rPr>
+        <w:rFonts w:ascii="Wingdings" w:hAnsi="Wingdings" w:hint="default"/>
+        <w:sz w:val="20"/>
+      </w:rPr>
+    </w:lvl>
+    <w:lvl w:ilvl="7" w:tentative="1">
+      <w:start w:val="1"/>
+      <w:numFmt w:val="bullet"/>
+      <w:lvlText w:val=""/>
+      <w:lvlJc w:val="left"/>
+      <w:pPr>
+        <w:tabs>
+          <w:tab w:val="num" w:pos="5760"/>
+        </w:tabs>
+        <w:ind w:left="5760" w:hanging="360"/>
+      </w:pPr>
+      <w:rPr>
+        <w:rFonts w:ascii="Wingdings" w:hAnsi="Wingdings" w:hint="default"/>
+        <w:sz w:val="20"/>
+      </w:rPr>
+    </w:lvl>
+    <w:lvl w:ilvl="8" w:tentative="1">
+      <w:start w:val="1"/>
+      <w:numFmt w:val="bullet"/>
+      <w:lvlText w:val=""/>
+      <w:lvlJc w:val="left"/>
+      <w:pPr>
+        <w:tabs>
+          <w:tab w:val="num" w:pos="6480"/>
+        </w:tabs>
+        <w:ind w:left="6480" w:hanging="360"/>
+      </w:pPr>
+      <w:rPr>
+        <w:rFonts w:ascii="Wingdings" w:hAnsi="Wingdings" w:hint="default"/>
+        <w:sz w:val="20"/>
+      </w:rPr>
+    </w:lvl>
+  </w:abstractNum>
+  <w:num w:numId="1">
+    <w:abstractNumId w:val="0"/>
+  </w:num>
+</w:numbering>
 </file>
 
 <file path=word/styles.xml><?xml version="1.0" encoding="utf-8"?>
@@ -638,6 +2920,7 @@
   <w:style w:type="character" w:default="1" w:styleId="DefaultParagraphFont">
     <w:name w:val="Default Paragraph Font"/>
     <w:uiPriority w:val="1"/>
+    <w:semiHidden/>
     <w:unhideWhenUsed/>
   </w:style>
   <w:style w:type="table" w:default="1" w:styleId="TableNormal">
@@ -747,6 +3030,67 @@
       <w:i/>
       <w:iCs/>
       <w:color w:val="404040" w:themeColor="text1" w:themeTint="BF"/>
+    </w:rPr>
+  </w:style>
+  <w:style w:type="character" w:styleId="Emphasis">
+    <w:name w:val="Emphasis"/>
+    <w:basedOn w:val="DefaultParagraphFont"/>
+    <w:uiPriority w:val="20"/>
+    <w:qFormat/>
+    <w:rsid w:val="0051420A"/>
+    <w:rPr>
+      <w:i/>
+      <w:iCs/>
+    </w:rPr>
+  </w:style>
+  <w:style w:type="paragraph" w:styleId="FootnoteText">
+    <w:name w:val="footnote text"/>
+    <w:basedOn w:val="Normal"/>
+    <w:link w:val="FootnoteTextChar"/>
+    <w:uiPriority w:val="99"/>
+    <w:semiHidden/>
+    <w:unhideWhenUsed/>
+    <w:rsid w:val="0051420A"/>
+    <w:pPr>
+      <w:spacing w:after="0" w:line="240" w:lineRule="auto"/>
+    </w:pPr>
+    <w:rPr>
+      <w:sz w:val="20"/>
+      <w:szCs w:val="20"/>
+    </w:rPr>
+  </w:style>
+  <w:style w:type="character" w:customStyle="1" w:styleId="FootnoteTextChar">
+    <w:name w:val="Footnote Text Char"/>
+    <w:basedOn w:val="DefaultParagraphFont"/>
+    <w:link w:val="FootnoteText"/>
+    <w:uiPriority w:val="99"/>
+    <w:semiHidden/>
+    <w:rsid w:val="0051420A"/>
+    <w:rPr>
+      <w:sz w:val="20"/>
+      <w:szCs w:val="20"/>
+    </w:rPr>
+  </w:style>
+  <w:style w:type="character" w:styleId="FootnoteReference">
+    <w:name w:val="footnote reference"/>
+    <w:basedOn w:val="DefaultParagraphFont"/>
+    <w:uiPriority w:val="99"/>
+    <w:semiHidden/>
+    <w:unhideWhenUsed/>
+    <w:rsid w:val="0051420A"/>
+    <w:rPr>
+      <w:vertAlign w:val="superscript"/>
+    </w:rPr>
+  </w:style>
+  <w:style w:type="character" w:styleId="Hyperlink">
+    <w:name w:val="Hyperlink"/>
+    <w:basedOn w:val="DefaultParagraphFont"/>
+    <w:uiPriority w:val="99"/>
+    <w:unhideWhenUsed/>
+    <w:rsid w:val="00F15759"/>
+    <w:rPr>
+      <w:color w:val="0000FF"/>
+      <w:u w:val="single"/>
     </w:rPr>
   </w:style>
 </w:styles>
@@ -1045,4 +3389,16 @@
     </a:ext>
   </a:extLst>
 </a:theme>
+</file>
+
+<file path=customXml/item1.xml><?xml version="1.0" encoding="utf-8"?>
+<b:Sources xmlns:b="http://schemas.openxmlformats.org/officeDocument/2006/bibliography" xmlns="http://schemas.openxmlformats.org/officeDocument/2006/bibliography" SelectedStyle="\APASixthEditionOfficeOnline.xsl" StyleName="APA" Version="6"/>
+</file>
+
+<file path=customXml/itemProps1.xml><?xml version="1.0" encoding="utf-8"?>
+<ds:datastoreItem xmlns:ds="http://schemas.openxmlformats.org/officeDocument/2006/customXml" ds:itemID="{5D7BA71D-A2ED-4892-A6A9-E0334BCC0906}">
+  <ds:schemaRefs>
+    <ds:schemaRef ds:uri="http://schemas.openxmlformats.org/officeDocument/2006/bibliography"/>
+  </ds:schemaRefs>
+</ds:datastoreItem>
 </file>
</xml_diff>